<commit_message>
Update add Anga work
</commit_message>
<xml_diff>
--- a/Three Group Customer Solution and Priority Plan.docx
+++ b/Three Group Customer Solution and Priority Plan.docx
@@ -1,6 +1,6 @@
 
 <file path=word/document.xml><?xml version="1.0" encoding="utf-8"?>
-<w:document xmlns:wpc="http://schemas.microsoft.com/office/word/2010/wordprocessingCanvas" xmlns:mc="http://schemas.openxmlformats.org/markup-compatibility/2006" xmlns:o="urn:schemas-microsoft-com:office:office" xmlns:r="http://schemas.openxmlformats.org/officeDocument/2006/relationships" xmlns:m="http://schemas.openxmlformats.org/officeDocument/2006/math" xmlns:v="urn:schemas-microsoft-com:vml" xmlns:wp14="http://schemas.microsoft.com/office/word/2010/wordprocessingDrawing" xmlns:wp="http://schemas.openxmlformats.org/drawingml/2006/wordprocessingDrawing" xmlns:w10="urn:schemas-microsoft-com:office:word" xmlns:w="http://schemas.openxmlformats.org/wordprocessingml/2006/main" xmlns:w14="http://schemas.microsoft.com/office/word/2010/wordml" xmlns:wpg="http://schemas.microsoft.com/office/word/2010/wordprocessingGroup" xmlns:wpi="http://schemas.microsoft.com/office/word/2010/wordprocessingInk" xmlns:wne="http://schemas.microsoft.com/office/word/2006/wordml" xmlns:wps="http://schemas.microsoft.com/office/word/2010/wordprocessingShape" mc:Ignorable="w14 wp14">
+<w:document xmlns:wpc="http://schemas.microsoft.com/office/word/2010/wordprocessingCanvas" xmlns:cx="http://schemas.microsoft.com/office/drawing/2014/chartex" xmlns:cx1="http://schemas.microsoft.com/office/drawing/2015/9/8/chartex" xmlns:cx2="http://schemas.microsoft.com/office/drawing/2015/10/21/chartex" xmlns:cx3="http://schemas.microsoft.com/office/drawing/2016/5/9/chartex" xmlns:cx4="http://schemas.microsoft.com/office/drawing/2016/5/10/chartex" xmlns:cx5="http://schemas.microsoft.com/office/drawing/2016/5/11/chartex" xmlns:cx6="http://schemas.microsoft.com/office/drawing/2016/5/12/chartex" xmlns:cx7="http://schemas.microsoft.com/office/drawing/2016/5/13/chartex" xmlns:cx8="http://schemas.microsoft.com/office/drawing/2016/5/14/chartex" xmlns:mc="http://schemas.openxmlformats.org/markup-compatibility/2006" xmlns:aink="http://schemas.microsoft.com/office/drawing/2016/ink" xmlns:am3d="http://schemas.microsoft.com/office/drawing/2017/model3d" xmlns:o="urn:schemas-microsoft-com:office:office" xmlns:r="http://schemas.openxmlformats.org/officeDocument/2006/relationships" xmlns:m="http://schemas.openxmlformats.org/officeDocument/2006/math" xmlns:v="urn:schemas-microsoft-com:vml" xmlns:wp14="http://schemas.microsoft.com/office/word/2010/wordprocessingDrawing" xmlns:wp="http://schemas.openxmlformats.org/drawingml/2006/wordprocessingDrawing" xmlns:w10="urn:schemas-microsoft-com:office:word" xmlns:w="http://schemas.openxmlformats.org/wordprocessingml/2006/main" xmlns:w14="http://schemas.microsoft.com/office/word/2010/wordml" xmlns:w15="http://schemas.microsoft.com/office/word/2012/wordml" xmlns:w16cex="http://schemas.microsoft.com/office/word/2018/wordml/cex" xmlns:w16cid="http://schemas.microsoft.com/office/word/2016/wordml/cid" xmlns:w16="http://schemas.microsoft.com/office/word/2018/wordml" xmlns:w16se="http://schemas.microsoft.com/office/word/2015/wordml/symex" xmlns:wpg="http://schemas.microsoft.com/office/word/2010/wordprocessingGroup" xmlns:wpi="http://schemas.microsoft.com/office/word/2010/wordprocessingInk" xmlns:wne="http://schemas.microsoft.com/office/word/2006/wordml" xmlns:wps="http://schemas.microsoft.com/office/word/2010/wordprocessingShape" mc:Ignorable="w14 w15 w16se w16cid w16 w16cex wp14">
   <w:body>
     <w:p>
       <w:pPr>
@@ -65,8 +65,6 @@
         </w:rPr>
         <w:t xml:space="preserve">ales </w:t>
       </w:r>
-      <w:bookmarkStart w:id="0" w:name="_GoBack"/>
-      <w:bookmarkEnd w:id="0"/>
     </w:p>
     <w:p>
       <w:pPr>
@@ -79,13 +77,23 @@
           <w:szCs w:val="24"/>
         </w:rPr>
       </w:pPr>
+      <w:proofErr w:type="gramStart"/>
       <w:r>
         <w:rPr>
           <w:rFonts w:ascii="Arial" w:hAnsi="Arial" w:cs="Arial"/>
           <w:sz w:val="24"/>
           <w:szCs w:val="24"/>
         </w:rPr>
-        <w:t>In order to address the limitation on serving customers due to COVID, a viable option such as e-commerce should be looked at</w:t>
+        <w:t>In order to</w:t>
+      </w:r>
+      <w:proofErr w:type="gramEnd"/>
+      <w:r>
+        <w:rPr>
+          <w:rFonts w:ascii="Arial" w:hAnsi="Arial" w:cs="Arial"/>
+          <w:sz w:val="24"/>
+          <w:szCs w:val="24"/>
+        </w:rPr>
+        <w:t xml:space="preserve"> address the limitation on serving customers due to COVID, a viable option such as e-commerce should be looked at</w:t>
       </w:r>
       <w:r>
         <w:rPr>
@@ -229,7 +237,7 @@
         </w:rPr>
         <w:t> with e-commerce sales projected to </w:t>
       </w:r>
-      <w:hyperlink r:id="rId7" w:tgtFrame="_blank" w:history="1">
+      <w:hyperlink r:id="rId6" w:tgtFrame="_blank" w:history="1">
         <w:r>
           <w:rPr>
             <w:rStyle w:val="Hyperlink"/>
@@ -265,9 +273,23 @@
         <w:rPr>
           <w:rFonts w:ascii="Arial" w:hAnsi="Arial" w:cs="Arial"/>
         </w:rPr>
-        <w:t> for small, medium, and large businesses and online investors. You don’t need to look far to see the potential of e-commerce businesses. </w:t>
+        <w:t xml:space="preserve"> for small, medium, and large businesses and online investors. You </w:t>
       </w:r>
-      <w:hyperlink r:id="rId8" w:history="1">
+      <w:proofErr w:type="gramStart"/>
+      <w:r>
+        <w:rPr>
+          <w:rFonts w:ascii="Arial" w:hAnsi="Arial" w:cs="Arial"/>
+        </w:rPr>
+        <w:t>don’t</w:t>
+      </w:r>
+      <w:proofErr w:type="gramEnd"/>
+      <w:r>
+        <w:rPr>
+          <w:rFonts w:ascii="Arial" w:hAnsi="Arial" w:cs="Arial"/>
+        </w:rPr>
+        <w:t xml:space="preserve"> need to look far to see the potential of e-commerce businesses. </w:t>
+      </w:r>
+      <w:hyperlink r:id="rId7" w:history="1">
         <w:r>
           <w:rPr>
             <w:rStyle w:val="Hyperlink"/>
@@ -284,7 +306,7 @@
         </w:rPr>
         <w:t>, for example, which set the standard for customer-orientated websites as well as a lean supply chain, is selling </w:t>
       </w:r>
-      <w:hyperlink r:id="rId9" w:tgtFrame="_blank" w:history="1">
+      <w:hyperlink r:id="rId8" w:tgtFrame="_blank" w:history="1">
         <w:r>
           <w:rPr>
             <w:rStyle w:val="Hyperlink"/>
@@ -299,13 +321,7 @@
         <w:rPr>
           <w:rFonts w:ascii="Arial" w:hAnsi="Arial" w:cs="Arial"/>
         </w:rPr>
-        <w:t> from SMBs alone.</w:t>
-      </w:r>
-      <w:r>
-        <w:rPr>
-          <w:rFonts w:ascii="Arial" w:hAnsi="Arial" w:cs="Arial"/>
-        </w:rPr>
-        <w:t xml:space="preserve"> </w:t>
+        <w:t xml:space="preserve"> from SMBs alone. </w:t>
       </w:r>
       <w:sdt>
         <w:sdtPr>
@@ -408,30 +424,8 @@
           <w:szCs w:val="28"/>
           <w:u w:val="single"/>
         </w:rPr>
-        <w:t>Higher Margins and</w:t>
+        <w:t>Higher Margins and Better Cashflow</w:t>
       </w:r>
-      <w:r>
-        <w:rPr>
-          <w:rFonts w:cs="Arial"/>
-          <w:b/>
-          <w:bCs/>
-          <w:szCs w:val="28"/>
-          <w:u w:val="single"/>
-        </w:rPr>
-        <w:t xml:space="preserve"> Better </w:t>
-      </w:r>
-      <w:proofErr w:type="spellStart"/>
-      <w:r>
-        <w:rPr>
-          <w:rFonts w:cs="Arial"/>
-          <w:b/>
-          <w:bCs/>
-          <w:szCs w:val="28"/>
-          <w:u w:val="single"/>
-        </w:rPr>
-        <w:t>Cashflow</w:t>
-      </w:r>
-      <w:proofErr w:type="spellEnd"/>
     </w:p>
     <w:p>
       <w:pPr>
@@ -448,21 +442,7 @@
           <w:rFonts w:ascii="Arial" w:hAnsi="Arial" w:cs="Arial"/>
           <w:color w:val="000000" w:themeColor="text1"/>
         </w:rPr>
-        <w:t>If your business is involved and sells within the trade industry sector, an e-commerce website will allow you to sell at higher margins. This will make the profits you make on your products even higher. The shopping cart and payment options on these websites also mean you are gaining a 100% payment from the customer straight away. This will improve your cash flow, particularly when customers normally provide you with payments in several instal</w:t>
-      </w:r>
-      <w:r>
-        <w:rPr>
-          <w:rFonts w:ascii="Arial" w:hAnsi="Arial" w:cs="Arial"/>
-          <w:color w:val="000000" w:themeColor="text1"/>
-        </w:rPr>
-        <w:t>l</w:t>
-      </w:r>
-      <w:r>
-        <w:rPr>
-          <w:rFonts w:ascii="Arial" w:hAnsi="Arial" w:cs="Arial"/>
-          <w:color w:val="000000" w:themeColor="text1"/>
-        </w:rPr>
-        <w:t>ments.</w:t>
+        <w:t>If your business is involved and sells within the trade industry sector, an e-commerce website will allow you to sell at higher margins. This will make the profits you make on your products even higher. The shopping cart and payment options on these websites also mean you are gaining a 100% payment from the customer straight away. This will improve your cash flow, particularly when customers normally provide you with payments in several installments.</w:t>
       </w:r>
     </w:p>
     <w:p>
@@ -572,6 +552,7 @@
           <w:id w:val="935027888"/>
           <w:citation/>
         </w:sdtPr>
+        <w:sdtEndPr/>
         <w:sdtContent>
           <w:r>
             <w:rPr>
@@ -630,6 +611,7 @@
           <w:u w:val="single"/>
         </w:rPr>
       </w:pPr>
+      <w:bookmarkStart w:id="0" w:name="_Hlk51240624"/>
       <w:r>
         <w:rPr>
           <w:rFonts w:ascii="Arial" w:hAnsi="Arial" w:cs="Arial"/>
@@ -1842,7 +1824,6 @@
                 <w:sz w:val="24"/>
                 <w:szCs w:val="24"/>
               </w:rPr>
-              <w:lastRenderedPageBreak/>
               <w:t>7</w:t>
             </w:r>
           </w:p>
@@ -2824,6 +2805,8 @@
           <w:bCs w:val="0"/>
         </w:rPr>
       </w:pPr>
+      <w:bookmarkStart w:id="1" w:name="_Hlk51240740"/>
+      <w:bookmarkEnd w:id="0"/>
     </w:p>
     <w:p>
       <w:pPr>
@@ -2898,7 +2881,8 @@
     <w:sdt>
       <w:sdtPr>
         <w:rPr>
-          <w:rFonts w:cs="Arial"/>
+          <w:rFonts w:asciiTheme="minorHAnsi" w:eastAsiaTheme="minorHAnsi" w:hAnsiTheme="minorHAnsi" w:cs="Arial"/>
+          <w:bCs/>
           <w:sz w:val="24"/>
           <w:szCs w:val="24"/>
         </w:rPr>
@@ -2910,7 +2894,6 @@
       </w:sdtPr>
       <w:sdtEndPr>
         <w:rPr>
-          <w:rFonts w:eastAsiaTheme="minorHAnsi"/>
           <w:b w:val="0"/>
         </w:rPr>
       </w:sdtEndPr>
@@ -2934,6 +2917,8 @@
             <w:t>Bibliography</w:t>
           </w:r>
         </w:p>
+        <w:bookmarkStart w:id="2" w:name="_Hlk51240755" w:displacedByCustomXml="next"/>
+        <w:bookmarkStart w:id="3" w:name="_Hlk51240682" w:displacedByCustomXml="next"/>
         <w:sdt>
           <w:sdtPr>
             <w:rPr>
@@ -2944,14 +2929,12 @@
             <w:id w:val="111145805"/>
             <w:bibliography/>
           </w:sdtPr>
+          <w:sdtEndPr/>
           <w:sdtContent>
             <w:p>
               <w:pPr>
                 <w:pStyle w:val="Bibliography"/>
-                <w:spacing w:line="360" w:lineRule="auto"/>
-                <w:ind w:left="720" w:hanging="720"/>
                 <w:rPr>
-                  <w:rFonts w:ascii="Arial" w:hAnsi="Arial" w:cs="Arial"/>
                   <w:noProof/>
                   <w:sz w:val="24"/>
                   <w:szCs w:val="24"/>
@@ -2983,116 +2966,142 @@
               </w:r>
               <w:r>
                 <w:rPr>
-                  <w:rFonts w:ascii="Arial" w:hAnsi="Arial" w:cs="Arial"/>
                   <w:noProof/>
-                  <w:sz w:val="24"/>
-                  <w:szCs w:val="24"/>
                 </w:rPr>
-                <w:t xml:space="preserve">Morrish, J. (2020, April 4). </w:t>
+                <w:t xml:space="preserve">Morrish, J., 2020. </w:t>
               </w:r>
               <w:r>
                 <w:rPr>
-                  <w:rFonts w:ascii="Arial" w:hAnsi="Arial" w:cs="Arial"/>
                   <w:i/>
                   <w:iCs/>
                   <w:noProof/>
-                  <w:sz w:val="24"/>
-                  <w:szCs w:val="24"/>
                 </w:rPr>
-                <w:t>What Is E-Commerce? An Introduction to the Industry</w:t>
+                <w:t xml:space="preserve">What Is E-Commerce? An Introduction to the Industry. </w:t>
               </w:r>
               <w:r>
                 <w:rPr>
-                  <w:rFonts w:ascii="Arial" w:hAnsi="Arial" w:cs="Arial"/>
                   <w:noProof/>
-                  <w:sz w:val="24"/>
-                  <w:szCs w:val="24"/>
                 </w:rPr>
-                <w:t>. Retrieved September 17, 2020, from FE International: https://feinternational.com/blog/what-is-e-commerce-an-introduction-to-the-industry/#:~:text=The%20term%20e%2Dcommerce%20was,of%20the%20electronic%20data%20interchange.</w:t>
+                <w:t xml:space="preserve">[Online] </w:t>
+              </w:r>
+              <w:r>
+                <w:rPr>
+                  <w:noProof/>
+                </w:rPr>
+                <w:br/>
+                <w:t xml:space="preserve">Available at: </w:t>
+              </w:r>
+              <w:r>
+                <w:rPr>
+                  <w:noProof/>
+                  <w:u w:val="single"/>
+                </w:rPr>
+                <w:t>https://feinternational.com/blog/what-is-e-commerce-an-introduction-to-the-industry/#:~:text=The%20term%20e%2Dcommerce%20was,of%20the%20electronic%20data%20interchange.</w:t>
+              </w:r>
+              <w:r>
+                <w:rPr>
+                  <w:noProof/>
+                </w:rPr>
+                <w:br/>
+                <w:t>[Accessed 17 September 2020].</w:t>
               </w:r>
             </w:p>
             <w:p>
               <w:pPr>
                 <w:pStyle w:val="Bibliography"/>
-                <w:spacing w:line="360" w:lineRule="auto"/>
-                <w:ind w:left="720" w:hanging="720"/>
                 <w:rPr>
-                  <w:rFonts w:ascii="Arial" w:hAnsi="Arial" w:cs="Arial"/>
                   <w:noProof/>
-                  <w:sz w:val="24"/>
-                  <w:szCs w:val="24"/>
                 </w:rPr>
               </w:pPr>
               <w:r>
                 <w:rPr>
-                  <w:rFonts w:ascii="Arial" w:hAnsi="Arial" w:cs="Arial"/>
                   <w:noProof/>
-                  <w:sz w:val="24"/>
-                  <w:szCs w:val="24"/>
                 </w:rPr>
-                <w:t xml:space="preserve">Rouse, M. (2012, October). </w:t>
+                <w:t xml:space="preserve">Rouse, M., 2012. </w:t>
               </w:r>
               <w:r>
                 <w:rPr>
-                  <w:rFonts w:ascii="Arial" w:hAnsi="Arial" w:cs="Arial"/>
                   <w:i/>
                   <w:iCs/>
                   <w:noProof/>
-                  <w:sz w:val="24"/>
-                  <w:szCs w:val="24"/>
                 </w:rPr>
-                <w:t>Internet Technologies</w:t>
+                <w:t xml:space="preserve">Internet Technologies. </w:t>
               </w:r>
               <w:r>
                 <w:rPr>
-                  <w:rFonts w:ascii="Arial" w:hAnsi="Arial" w:cs="Arial"/>
                   <w:noProof/>
-                  <w:sz w:val="24"/>
-                  <w:szCs w:val="24"/>
                 </w:rPr>
-                <w:t>. Retrieved September 17, 2020, from SearchCIO: https://searchcio.techtarget.com/definition/e-commerce</w:t>
+                <w:t xml:space="preserve">[Online] </w:t>
+              </w:r>
+              <w:r>
+                <w:rPr>
+                  <w:noProof/>
+                </w:rPr>
+                <w:br/>
+                <w:t xml:space="preserve">Available at: </w:t>
+              </w:r>
+              <w:r>
+                <w:rPr>
+                  <w:noProof/>
+                  <w:u w:val="single"/>
+                </w:rPr>
+                <w:t>https://searchcio.techtarget.com/definition/e-commerce</w:t>
+              </w:r>
+              <w:r>
+                <w:rPr>
+                  <w:noProof/>
+                </w:rPr>
+                <w:br/>
+                <w:t>[Accessed 17 September 2020].</w:t>
               </w:r>
             </w:p>
             <w:p>
               <w:pPr>
                 <w:pStyle w:val="Bibliography"/>
-                <w:spacing w:line="360" w:lineRule="auto"/>
-                <w:ind w:left="720" w:hanging="720"/>
                 <w:rPr>
-                  <w:rFonts w:ascii="Arial" w:hAnsi="Arial" w:cs="Arial"/>
                   <w:noProof/>
-                  <w:sz w:val="24"/>
-                  <w:szCs w:val="24"/>
                 </w:rPr>
               </w:pPr>
               <w:r>
                 <w:rPr>
-                  <w:rFonts w:ascii="Arial" w:hAnsi="Arial" w:cs="Arial"/>
                   <w:noProof/>
-                  <w:sz w:val="24"/>
-                  <w:szCs w:val="24"/>
                 </w:rPr>
-                <w:t xml:space="preserve">Williamson, W. (2020, March 13). </w:t>
+                <w:t xml:space="preserve">Williamson, W., 2020. </w:t>
               </w:r>
               <w:r>
                 <w:rPr>
-                  <w:rFonts w:ascii="Arial" w:hAnsi="Arial" w:cs="Arial"/>
                   <w:i/>
                   <w:iCs/>
                   <w:noProof/>
-                  <w:sz w:val="24"/>
-                  <w:szCs w:val="24"/>
                 </w:rPr>
-                <w:t>Why You Should Sell Online: 7 Benefits Of Ecommerce Websites</w:t>
+                <w:t xml:space="preserve">Why You Should Sell Online: 7 Benefits Of Ecommerce Websites. </w:t>
               </w:r>
               <w:r>
                 <w:rPr>
-                  <w:rFonts w:ascii="Arial" w:hAnsi="Arial" w:cs="Arial"/>
                   <w:noProof/>
-                  <w:sz w:val="24"/>
-                  <w:szCs w:val="24"/>
                 </w:rPr>
-                <w:t>. Retrieved September 17, 2020, from jdr group: https://blog.jdrgroup.co.uk/digital-prosperity-blog/ecommerce-website-benefits</w:t>
+                <w:t xml:space="preserve">[Online] </w:t>
+              </w:r>
+              <w:r>
+                <w:rPr>
+                  <w:noProof/>
+                </w:rPr>
+                <w:br/>
+                <w:t xml:space="preserve">Available at: </w:t>
+              </w:r>
+              <w:r>
+                <w:rPr>
+                  <w:noProof/>
+                  <w:u w:val="single"/>
+                </w:rPr>
+                <w:t>https://blog.jdrgroup.co.uk/digital-prosperity-blog/ecommerce-website-benefits</w:t>
+              </w:r>
+              <w:r>
+                <w:rPr>
+                  <w:noProof/>
+                </w:rPr>
+                <w:br/>
+                <w:t>[Accessed 17 September 2020].</w:t>
               </w:r>
             </w:p>
             <w:p>
@@ -3118,8 +3127,11 @@
             </w:p>
           </w:sdtContent>
         </w:sdt>
+        <w:bookmarkEnd w:id="2" w:displacedByCustomXml="next"/>
+        <w:bookmarkEnd w:id="1" w:displacedByCustomXml="next"/>
       </w:sdtContent>
     </w:sdt>
+    <w:bookmarkEnd w:id="3" w:displacedByCustomXml="prev"/>
     <w:p>
       <w:pPr>
         <w:spacing w:line="360" w:lineRule="auto"/>
@@ -3297,8 +3309,8 @@
 </file>
 
 <file path=word/numbering.xml><?xml version="1.0" encoding="utf-8"?>
-<w:numbering xmlns:wpc="http://schemas.microsoft.com/office/word/2010/wordprocessingCanvas" xmlns:mc="http://schemas.openxmlformats.org/markup-compatibility/2006" xmlns:o="urn:schemas-microsoft-com:office:office" xmlns:r="http://schemas.openxmlformats.org/officeDocument/2006/relationships" xmlns:m="http://schemas.openxmlformats.org/officeDocument/2006/math" xmlns:v="urn:schemas-microsoft-com:vml" xmlns:wp14="http://schemas.microsoft.com/office/word/2010/wordprocessingDrawing" xmlns:wp="http://schemas.openxmlformats.org/drawingml/2006/wordprocessingDrawing" xmlns:w10="urn:schemas-microsoft-com:office:word" xmlns:w="http://schemas.openxmlformats.org/wordprocessingml/2006/main" xmlns:w14="http://schemas.microsoft.com/office/word/2010/wordml" xmlns:wpg="http://schemas.microsoft.com/office/word/2010/wordprocessingGroup" xmlns:wpi="http://schemas.microsoft.com/office/word/2010/wordprocessingInk" xmlns:wne="http://schemas.microsoft.com/office/word/2006/wordml" xmlns:wps="http://schemas.microsoft.com/office/word/2010/wordprocessingShape" mc:Ignorable="w14 wp14">
-  <w:abstractNum w:abstractNumId="0">
+<w:numbering xmlns:wpc="http://schemas.microsoft.com/office/word/2010/wordprocessingCanvas" xmlns:cx="http://schemas.microsoft.com/office/drawing/2014/chartex" xmlns:cx1="http://schemas.microsoft.com/office/drawing/2015/9/8/chartex" xmlns:cx2="http://schemas.microsoft.com/office/drawing/2015/10/21/chartex" xmlns:cx3="http://schemas.microsoft.com/office/drawing/2016/5/9/chartex" xmlns:cx4="http://schemas.microsoft.com/office/drawing/2016/5/10/chartex" xmlns:cx5="http://schemas.microsoft.com/office/drawing/2016/5/11/chartex" xmlns:cx6="http://schemas.microsoft.com/office/drawing/2016/5/12/chartex" xmlns:cx7="http://schemas.microsoft.com/office/drawing/2016/5/13/chartex" xmlns:cx8="http://schemas.microsoft.com/office/drawing/2016/5/14/chartex" xmlns:mc="http://schemas.openxmlformats.org/markup-compatibility/2006" xmlns:aink="http://schemas.microsoft.com/office/drawing/2016/ink" xmlns:am3d="http://schemas.microsoft.com/office/drawing/2017/model3d" xmlns:o="urn:schemas-microsoft-com:office:office" xmlns:r="http://schemas.openxmlformats.org/officeDocument/2006/relationships" xmlns:m="http://schemas.openxmlformats.org/officeDocument/2006/math" xmlns:v="urn:schemas-microsoft-com:vml" xmlns:wp14="http://schemas.microsoft.com/office/word/2010/wordprocessingDrawing" xmlns:wp="http://schemas.openxmlformats.org/drawingml/2006/wordprocessingDrawing" xmlns:w10="urn:schemas-microsoft-com:office:word" xmlns:w="http://schemas.openxmlformats.org/wordprocessingml/2006/main" xmlns:w14="http://schemas.microsoft.com/office/word/2010/wordml" xmlns:w15="http://schemas.microsoft.com/office/word/2012/wordml" xmlns:w16cex="http://schemas.microsoft.com/office/word/2018/wordml/cex" xmlns:w16cid="http://schemas.microsoft.com/office/word/2016/wordml/cid" xmlns:w16="http://schemas.microsoft.com/office/word/2018/wordml" xmlns:w16se="http://schemas.microsoft.com/office/word/2015/wordml/symex" xmlns:wpg="http://schemas.microsoft.com/office/word/2010/wordprocessingGroup" xmlns:wpi="http://schemas.microsoft.com/office/word/2010/wordprocessingInk" xmlns:wne="http://schemas.microsoft.com/office/word/2006/wordml" xmlns:wps="http://schemas.microsoft.com/office/word/2010/wordprocessingShape" mc:Ignorable="w14 w15 w16se w16cid w16 w16cex wp14">
+  <w:abstractNum w:abstractNumId="0" w15:restartNumberingAfterBreak="0">
     <w:nsid w:val="3FA721A8"/>
     <w:multiLevelType w:val="multilevel"/>
     <w:tmpl w:val="E430BB38"/>
@@ -3411,7 +3423,7 @@
       </w:pPr>
     </w:lvl>
   </w:abstractNum>
-  <w:abstractNum w:abstractNumId="1">
+  <w:abstractNum w:abstractNumId="1" w15:restartNumberingAfterBreak="0">
     <w:nsid w:val="65566F30"/>
     <w:multiLevelType w:val="multilevel"/>
     <w:tmpl w:val="B25E628A"/>
@@ -3524,7 +3536,7 @@
       </w:pPr>
     </w:lvl>
   </w:abstractNum>
-  <w:abstractNum w:abstractNumId="2">
+  <w:abstractNum w:abstractNumId="2" w15:restartNumberingAfterBreak="0">
     <w:nsid w:val="69FD5020"/>
     <w:multiLevelType w:val="multilevel"/>
     <w:tmpl w:val="58C88E14"/>
@@ -3650,7 +3662,7 @@
 </file>
 
 <file path=word/styles.xml><?xml version="1.0" encoding="utf-8"?>
-<w:styles xmlns:mc="http://schemas.openxmlformats.org/markup-compatibility/2006" xmlns:r="http://schemas.openxmlformats.org/officeDocument/2006/relationships" xmlns:w="http://schemas.openxmlformats.org/wordprocessingml/2006/main" xmlns:w14="http://schemas.microsoft.com/office/word/2010/wordml" mc:Ignorable="w14">
+<w:styles xmlns:mc="http://schemas.openxmlformats.org/markup-compatibility/2006" xmlns:r="http://schemas.openxmlformats.org/officeDocument/2006/relationships" xmlns:w="http://schemas.openxmlformats.org/wordprocessingml/2006/main" xmlns:w14="http://schemas.microsoft.com/office/word/2010/wordml" xmlns:w15="http://schemas.microsoft.com/office/word/2012/wordml" xmlns:w16cex="http://schemas.microsoft.com/office/word/2018/wordml/cex" xmlns:w16cid="http://schemas.microsoft.com/office/word/2016/wordml/cid" xmlns:w16="http://schemas.microsoft.com/office/word/2018/wordml" xmlns:w16se="http://schemas.microsoft.com/office/word/2015/wordml/symex" mc:Ignorable="w14 w15 w16se w16cid w16 w16cex">
   <w:docDefaults>
     <w:rPrDefault>
       <w:rPr>
@@ -3666,144 +3678,383 @@
       </w:pPr>
     </w:pPrDefault>
   </w:docDefaults>
-  <w:latentStyles w:defLockedState="0" w:defUIPriority="99" w:defSemiHidden="1" w:defUnhideWhenUsed="1" w:defQFormat="0" w:count="267">
-    <w:lsdException w:name="Normal" w:semiHidden="0" w:uiPriority="0" w:unhideWhenUsed="0" w:qFormat="1"/>
-    <w:lsdException w:name="heading 1" w:semiHidden="0" w:uiPriority="9" w:unhideWhenUsed="0" w:qFormat="1"/>
-    <w:lsdException w:name="heading 2" w:uiPriority="9" w:qFormat="1"/>
-    <w:lsdException w:name="heading 3" w:uiPriority="9" w:qFormat="1"/>
-    <w:lsdException w:name="heading 4" w:uiPriority="9" w:qFormat="1"/>
-    <w:lsdException w:name="heading 5" w:uiPriority="9" w:qFormat="1"/>
-    <w:lsdException w:name="heading 6" w:uiPriority="9" w:qFormat="1"/>
-    <w:lsdException w:name="heading 7" w:uiPriority="9" w:qFormat="1"/>
-    <w:lsdException w:name="heading 8" w:uiPriority="9" w:qFormat="1"/>
-    <w:lsdException w:name="heading 9" w:uiPriority="9" w:qFormat="1"/>
-    <w:lsdException w:name="toc 1" w:uiPriority="39"/>
-    <w:lsdException w:name="toc 2" w:uiPriority="39"/>
-    <w:lsdException w:name="toc 3" w:uiPriority="39"/>
-    <w:lsdException w:name="toc 4" w:uiPriority="39"/>
-    <w:lsdException w:name="toc 5" w:uiPriority="39"/>
-    <w:lsdException w:name="toc 6" w:uiPriority="39"/>
-    <w:lsdException w:name="toc 7" w:uiPriority="39"/>
-    <w:lsdException w:name="toc 8" w:uiPriority="39"/>
-    <w:lsdException w:name="toc 9" w:uiPriority="39"/>
-    <w:lsdException w:name="caption" w:uiPriority="35" w:qFormat="1"/>
-    <w:lsdException w:name="Title" w:semiHidden="0" w:uiPriority="10" w:unhideWhenUsed="0" w:qFormat="1"/>
-    <w:lsdException w:name="Default Paragraph Font" w:uiPriority="1"/>
-    <w:lsdException w:name="Subtitle" w:semiHidden="0" w:uiPriority="11" w:unhideWhenUsed="0" w:qFormat="1"/>
-    <w:lsdException w:name="Strong" w:semiHidden="0" w:uiPriority="22" w:unhideWhenUsed="0" w:qFormat="1"/>
-    <w:lsdException w:name="Emphasis" w:semiHidden="0" w:uiPriority="20" w:unhideWhenUsed="0" w:qFormat="1"/>
-    <w:lsdException w:name="Table Grid" w:semiHidden="0" w:uiPriority="59" w:unhideWhenUsed="0"/>
-    <w:lsdException w:name="Placeholder Text" w:unhideWhenUsed="0"/>
-    <w:lsdException w:name="No Spacing" w:semiHidden="0" w:uiPriority="1" w:unhideWhenUsed="0" w:qFormat="1"/>
-    <w:lsdException w:name="Light Shading" w:semiHidden="0" w:uiPriority="60" w:unhideWhenUsed="0"/>
-    <w:lsdException w:name="Light List" w:semiHidden="0" w:uiPriority="61" w:unhideWhenUsed="0"/>
-    <w:lsdException w:name="Light Grid" w:semiHidden="0" w:uiPriority="62" w:unhideWhenUsed="0"/>
-    <w:lsdException w:name="Medium Shading 1" w:semiHidden="0" w:uiPriority="63" w:unhideWhenUsed="0"/>
-    <w:lsdException w:name="Medium Shading 2" w:semiHidden="0" w:uiPriority="64" w:unhideWhenUsed="0"/>
-    <w:lsdException w:name="Medium List 1" w:semiHidden="0" w:uiPriority="65" w:unhideWhenUsed="0"/>
-    <w:lsdException w:name="Medium List 2" w:semiHidden="0" w:uiPriority="66" w:unhideWhenUsed="0"/>
-    <w:lsdException w:name="Medium Grid 1" w:semiHidden="0" w:uiPriority="67" w:unhideWhenUsed="0"/>
-    <w:lsdException w:name="Medium Grid 2" w:semiHidden="0" w:uiPriority="68" w:unhideWhenUsed="0"/>
-    <w:lsdException w:name="Medium Grid 3" w:semiHidden="0" w:uiPriority="69" w:unhideWhenUsed="0"/>
-    <w:lsdException w:name="Dark List" w:semiHidden="0" w:uiPriority="70" w:unhideWhenUsed="0"/>
-    <w:lsdException w:name="Colorful Shading" w:semiHidden="0" w:uiPriority="71" w:unhideWhenUsed="0"/>
-    <w:lsdException w:name="Colorful List" w:semiHidden="0" w:uiPriority="72" w:unhideWhenUsed="0"/>
-    <w:lsdException w:name="Colorful Grid" w:semiHidden="0" w:uiPriority="73" w:unhideWhenUsed="0"/>
-    <w:lsdException w:name="Light Shading Accent 1" w:semiHidden="0" w:uiPriority="60" w:unhideWhenUsed="0"/>
-    <w:lsdException w:name="Light List Accent 1" w:semiHidden="0" w:uiPriority="61" w:unhideWhenUsed="0"/>
-    <w:lsdException w:name="Light Grid Accent 1" w:semiHidden="0" w:uiPriority="62" w:unhideWhenUsed="0"/>
-    <w:lsdException w:name="Medium Shading 1 Accent 1" w:semiHidden="0" w:uiPriority="63" w:unhideWhenUsed="0"/>
-    <w:lsdException w:name="Medium Shading 2 Accent 1" w:semiHidden="0" w:uiPriority="64" w:unhideWhenUsed="0"/>
-    <w:lsdException w:name="Medium List 1 Accent 1" w:semiHidden="0" w:uiPriority="65" w:unhideWhenUsed="0"/>
-    <w:lsdException w:name="Revision" w:unhideWhenUsed="0"/>
-    <w:lsdException w:name="List Paragraph" w:semiHidden="0" w:uiPriority="34" w:unhideWhenUsed="0" w:qFormat="1"/>
-    <w:lsdException w:name="Quote" w:semiHidden="0" w:uiPriority="29" w:unhideWhenUsed="0" w:qFormat="1"/>
-    <w:lsdException w:name="Intense Quote" w:semiHidden="0" w:uiPriority="30" w:unhideWhenUsed="0" w:qFormat="1"/>
-    <w:lsdException w:name="Medium List 2 Accent 1" w:semiHidden="0" w:uiPriority="66" w:unhideWhenUsed="0"/>
-    <w:lsdException w:name="Medium Grid 1 Accent 1" w:semiHidden="0" w:uiPriority="67" w:unhideWhenUsed="0"/>
-    <w:lsdException w:name="Medium Grid 2 Accent 1" w:semiHidden="0" w:uiPriority="68" w:unhideWhenUsed="0"/>
-    <w:lsdException w:name="Medium Grid 3 Accent 1" w:semiHidden="0" w:uiPriority="69" w:unhideWhenUsed="0"/>
-    <w:lsdException w:name="Dark List Accent 1" w:semiHidden="0" w:uiPriority="70" w:unhideWhenUsed="0"/>
-    <w:lsdException w:name="Colorful Shading Accent 1" w:semiHidden="0" w:uiPriority="71" w:unhideWhenUsed="0"/>
-    <w:lsdException w:name="Colorful List Accent 1" w:semiHidden="0" w:uiPriority="72" w:unhideWhenUsed="0"/>
-    <w:lsdException w:name="Colorful Grid Accent 1" w:semiHidden="0" w:uiPriority="73" w:unhideWhenUsed="0"/>
-    <w:lsdException w:name="Light Shading Accent 2" w:semiHidden="0" w:uiPriority="60" w:unhideWhenUsed="0"/>
-    <w:lsdException w:name="Light List Accent 2" w:semiHidden="0" w:uiPriority="61" w:unhideWhenUsed="0"/>
-    <w:lsdException w:name="Light Grid Accent 2" w:semiHidden="0" w:uiPriority="62" w:unhideWhenUsed="0"/>
-    <w:lsdException w:name="Medium Shading 1 Accent 2" w:semiHidden="0" w:uiPriority="63" w:unhideWhenUsed="0"/>
-    <w:lsdException w:name="Medium Shading 2 Accent 2" w:semiHidden="0" w:uiPriority="64" w:unhideWhenUsed="0"/>
-    <w:lsdException w:name="Medium List 1 Accent 2" w:semiHidden="0" w:uiPriority="65" w:unhideWhenUsed="0"/>
-    <w:lsdException w:name="Medium List 2 Accent 2" w:semiHidden="0" w:uiPriority="66" w:unhideWhenUsed="0"/>
-    <w:lsdException w:name="Medium Grid 1 Accent 2" w:semiHidden="0" w:uiPriority="67" w:unhideWhenUsed="0"/>
-    <w:lsdException w:name="Medium Grid 2 Accent 2" w:semiHidden="0" w:uiPriority="68" w:unhideWhenUsed="0"/>
-    <w:lsdException w:name="Medium Grid 3 Accent 2" w:semiHidden="0" w:uiPriority="69" w:unhideWhenUsed="0"/>
-    <w:lsdException w:name="Dark List Accent 2" w:semiHidden="0" w:uiPriority="70" w:unhideWhenUsed="0"/>
-    <w:lsdException w:name="Colorful Shading Accent 2" w:semiHidden="0" w:uiPriority="71" w:unhideWhenUsed="0"/>
-    <w:lsdException w:name="Colorful List Accent 2" w:semiHidden="0" w:uiPriority="72" w:unhideWhenUsed="0"/>
-    <w:lsdException w:name="Colorful Grid Accent 2" w:semiHidden="0" w:uiPriority="73" w:unhideWhenUsed="0"/>
-    <w:lsdException w:name="Light Shading Accent 3" w:semiHidden="0" w:uiPriority="60" w:unhideWhenUsed="0"/>
-    <w:lsdException w:name="Light List Accent 3" w:semiHidden="0" w:uiPriority="61" w:unhideWhenUsed="0"/>
-    <w:lsdException w:name="Light Grid Accent 3" w:semiHidden="0" w:uiPriority="62" w:unhideWhenUsed="0"/>
-    <w:lsdException w:name="Medium Shading 1 Accent 3" w:semiHidden="0" w:uiPriority="63" w:unhideWhenUsed="0"/>
-    <w:lsdException w:name="Medium Shading 2 Accent 3" w:semiHidden="0" w:uiPriority="64" w:unhideWhenUsed="0"/>
-    <w:lsdException w:name="Medium List 1 Accent 3" w:semiHidden="0" w:uiPriority="65" w:unhideWhenUsed="0"/>
-    <w:lsdException w:name="Medium List 2 Accent 3" w:semiHidden="0" w:uiPriority="66" w:unhideWhenUsed="0"/>
-    <w:lsdException w:name="Medium Grid 1 Accent 3" w:semiHidden="0" w:uiPriority="67" w:unhideWhenUsed="0"/>
-    <w:lsdException w:name="Medium Grid 2 Accent 3" w:semiHidden="0" w:uiPriority="68" w:unhideWhenUsed="0"/>
-    <w:lsdException w:name="Medium Grid 3 Accent 3" w:semiHidden="0" w:uiPriority="69" w:unhideWhenUsed="0"/>
-    <w:lsdException w:name="Dark List Accent 3" w:semiHidden="0" w:uiPriority="70" w:unhideWhenUsed="0"/>
-    <w:lsdException w:name="Colorful Shading Accent 3" w:semiHidden="0" w:uiPriority="71" w:unhideWhenUsed="0"/>
-    <w:lsdException w:name="Colorful List Accent 3" w:semiHidden="0" w:uiPriority="72" w:unhideWhenUsed="0"/>
-    <w:lsdException w:name="Colorful Grid Accent 3" w:semiHidden="0" w:uiPriority="73" w:unhideWhenUsed="0"/>
-    <w:lsdException w:name="Light Shading Accent 4" w:semiHidden="0" w:uiPriority="60" w:unhideWhenUsed="0"/>
-    <w:lsdException w:name="Light List Accent 4" w:semiHidden="0" w:uiPriority="61" w:unhideWhenUsed="0"/>
-    <w:lsdException w:name="Light Grid Accent 4" w:semiHidden="0" w:uiPriority="62" w:unhideWhenUsed="0"/>
-    <w:lsdException w:name="Medium Shading 1 Accent 4" w:semiHidden="0" w:uiPriority="63" w:unhideWhenUsed="0"/>
-    <w:lsdException w:name="Medium Shading 2 Accent 4" w:semiHidden="0" w:uiPriority="64" w:unhideWhenUsed="0"/>
-    <w:lsdException w:name="Medium List 1 Accent 4" w:semiHidden="0" w:uiPriority="65" w:unhideWhenUsed="0"/>
-    <w:lsdException w:name="Medium List 2 Accent 4" w:semiHidden="0" w:uiPriority="66" w:unhideWhenUsed="0"/>
-    <w:lsdException w:name="Medium Grid 1 Accent 4" w:semiHidden="0" w:uiPriority="67" w:unhideWhenUsed="0"/>
-    <w:lsdException w:name="Medium Grid 2 Accent 4" w:semiHidden="0" w:uiPriority="68" w:unhideWhenUsed="0"/>
-    <w:lsdException w:name="Medium Grid 3 Accent 4" w:semiHidden="0" w:uiPriority="69" w:unhideWhenUsed="0"/>
-    <w:lsdException w:name="Dark List Accent 4" w:semiHidden="0" w:uiPriority="70" w:unhideWhenUsed="0"/>
-    <w:lsdException w:name="Colorful Shading Accent 4" w:semiHidden="0" w:uiPriority="71" w:unhideWhenUsed="0"/>
-    <w:lsdException w:name="Colorful List Accent 4" w:semiHidden="0" w:uiPriority="72" w:unhideWhenUsed="0"/>
-    <w:lsdException w:name="Colorful Grid Accent 4" w:semiHidden="0" w:uiPriority="73" w:unhideWhenUsed="0"/>
-    <w:lsdException w:name="Light Shading Accent 5" w:semiHidden="0" w:uiPriority="60" w:unhideWhenUsed="0"/>
-    <w:lsdException w:name="Light List Accent 5" w:semiHidden="0" w:uiPriority="61" w:unhideWhenUsed="0"/>
-    <w:lsdException w:name="Light Grid Accent 5" w:semiHidden="0" w:uiPriority="62" w:unhideWhenUsed="0"/>
-    <w:lsdException w:name="Medium Shading 1 Accent 5" w:semiHidden="0" w:uiPriority="63" w:unhideWhenUsed="0"/>
-    <w:lsdException w:name="Medium Shading 2 Accent 5" w:semiHidden="0" w:uiPriority="64" w:unhideWhenUsed="0"/>
-    <w:lsdException w:name="Medium List 1 Accent 5" w:semiHidden="0" w:uiPriority="65" w:unhideWhenUsed="0"/>
-    <w:lsdException w:name="Medium List 2 Accent 5" w:semiHidden="0" w:uiPriority="66" w:unhideWhenUsed="0"/>
-    <w:lsdException w:name="Medium Grid 1 Accent 5" w:semiHidden="0" w:uiPriority="67" w:unhideWhenUsed="0"/>
-    <w:lsdException w:name="Medium Grid 2 Accent 5" w:semiHidden="0" w:uiPriority="68" w:unhideWhenUsed="0"/>
-    <w:lsdException w:name="Medium Grid 3 Accent 5" w:semiHidden="0" w:uiPriority="69" w:unhideWhenUsed="0"/>
-    <w:lsdException w:name="Dark List Accent 5" w:semiHidden="0" w:uiPriority="70" w:unhideWhenUsed="0"/>
-    <w:lsdException w:name="Colorful Shading Accent 5" w:semiHidden="0" w:uiPriority="71" w:unhideWhenUsed="0"/>
-    <w:lsdException w:name="Colorful List Accent 5" w:semiHidden="0" w:uiPriority="72" w:unhideWhenUsed="0"/>
-    <w:lsdException w:name="Colorful Grid Accent 5" w:semiHidden="0" w:uiPriority="73" w:unhideWhenUsed="0"/>
-    <w:lsdException w:name="Light Shading Accent 6" w:semiHidden="0" w:uiPriority="60" w:unhideWhenUsed="0"/>
-    <w:lsdException w:name="Light List Accent 6" w:semiHidden="0" w:uiPriority="61" w:unhideWhenUsed="0"/>
-    <w:lsdException w:name="Light Grid Accent 6" w:semiHidden="0" w:uiPriority="62" w:unhideWhenUsed="0"/>
-    <w:lsdException w:name="Medium Shading 1 Accent 6" w:semiHidden="0" w:uiPriority="63" w:unhideWhenUsed="0"/>
-    <w:lsdException w:name="Medium Shading 2 Accent 6" w:semiHidden="0" w:uiPriority="64" w:unhideWhenUsed="0"/>
-    <w:lsdException w:name="Medium List 1 Accent 6" w:semiHidden="0" w:uiPriority="65" w:unhideWhenUsed="0"/>
-    <w:lsdException w:name="Medium List 2 Accent 6" w:semiHidden="0" w:uiPriority="66" w:unhideWhenUsed="0"/>
-    <w:lsdException w:name="Medium Grid 1 Accent 6" w:semiHidden="0" w:uiPriority="67" w:unhideWhenUsed="0"/>
-    <w:lsdException w:name="Medium Grid 2 Accent 6" w:semiHidden="0" w:uiPriority="68" w:unhideWhenUsed="0"/>
-    <w:lsdException w:name="Medium Grid 3 Accent 6" w:semiHidden="0" w:uiPriority="69" w:unhideWhenUsed="0"/>
-    <w:lsdException w:name="Dark List Accent 6" w:semiHidden="0" w:uiPriority="70" w:unhideWhenUsed="0"/>
-    <w:lsdException w:name="Colorful Shading Accent 6" w:semiHidden="0" w:uiPriority="71" w:unhideWhenUsed="0"/>
-    <w:lsdException w:name="Colorful List Accent 6" w:semiHidden="0" w:uiPriority="72" w:unhideWhenUsed="0"/>
-    <w:lsdException w:name="Colorful Grid Accent 6" w:semiHidden="0" w:uiPriority="73" w:unhideWhenUsed="0"/>
-    <w:lsdException w:name="Subtle Emphasis" w:semiHidden="0" w:uiPriority="19" w:unhideWhenUsed="0" w:qFormat="1"/>
-    <w:lsdException w:name="Intense Emphasis" w:semiHidden="0" w:uiPriority="21" w:unhideWhenUsed="0" w:qFormat="1"/>
-    <w:lsdException w:name="Subtle Reference" w:semiHidden="0" w:uiPriority="31" w:unhideWhenUsed="0" w:qFormat="1"/>
-    <w:lsdException w:name="Intense Reference" w:semiHidden="0" w:uiPriority="32" w:unhideWhenUsed="0" w:qFormat="1"/>
-    <w:lsdException w:name="Book Title" w:semiHidden="0" w:uiPriority="33" w:unhideWhenUsed="0" w:qFormat="1"/>
-    <w:lsdException w:name="Bibliography" w:uiPriority="37"/>
-    <w:lsdException w:name="TOC Heading" w:uiPriority="39" w:qFormat="1"/>
+  <w:latentStyles w:defLockedState="0" w:defUIPriority="99" w:defSemiHidden="0" w:defUnhideWhenUsed="0" w:defQFormat="0" w:count="376">
+    <w:lsdException w:name="Normal" w:uiPriority="0" w:qFormat="1"/>
+    <w:lsdException w:name="heading 1" w:uiPriority="9" w:qFormat="1"/>
+    <w:lsdException w:name="heading 2" w:semiHidden="1" w:uiPriority="9" w:unhideWhenUsed="1" w:qFormat="1"/>
+    <w:lsdException w:name="heading 3" w:semiHidden="1" w:uiPriority="9" w:unhideWhenUsed="1" w:qFormat="1"/>
+    <w:lsdException w:name="heading 4" w:semiHidden="1" w:uiPriority="9" w:unhideWhenUsed="1" w:qFormat="1"/>
+    <w:lsdException w:name="heading 5" w:semiHidden="1" w:uiPriority="9" w:unhideWhenUsed="1" w:qFormat="1"/>
+    <w:lsdException w:name="heading 6" w:semiHidden="1" w:uiPriority="9" w:unhideWhenUsed="1" w:qFormat="1"/>
+    <w:lsdException w:name="heading 7" w:semiHidden="1" w:uiPriority="9" w:unhideWhenUsed="1" w:qFormat="1"/>
+    <w:lsdException w:name="heading 8" w:semiHidden="1" w:uiPriority="9" w:unhideWhenUsed="1" w:qFormat="1"/>
+    <w:lsdException w:name="heading 9" w:semiHidden="1" w:uiPriority="9" w:unhideWhenUsed="1" w:qFormat="1"/>
+    <w:lsdException w:name="index 1" w:semiHidden="1" w:unhideWhenUsed="1"/>
+    <w:lsdException w:name="index 2" w:semiHidden="1" w:unhideWhenUsed="1"/>
+    <w:lsdException w:name="index 3" w:semiHidden="1" w:unhideWhenUsed="1"/>
+    <w:lsdException w:name="index 4" w:semiHidden="1" w:unhideWhenUsed="1"/>
+    <w:lsdException w:name="index 5" w:semiHidden="1" w:unhideWhenUsed="1"/>
+    <w:lsdException w:name="index 6" w:semiHidden="1" w:unhideWhenUsed="1"/>
+    <w:lsdException w:name="index 7" w:semiHidden="1" w:unhideWhenUsed="1"/>
+    <w:lsdException w:name="index 8" w:semiHidden="1" w:unhideWhenUsed="1"/>
+    <w:lsdException w:name="index 9" w:semiHidden="1" w:unhideWhenUsed="1"/>
+    <w:lsdException w:name="toc 1" w:semiHidden="1" w:uiPriority="39" w:unhideWhenUsed="1"/>
+    <w:lsdException w:name="toc 2" w:semiHidden="1" w:uiPriority="39" w:unhideWhenUsed="1"/>
+    <w:lsdException w:name="toc 3" w:semiHidden="1" w:uiPriority="39" w:unhideWhenUsed="1"/>
+    <w:lsdException w:name="toc 4" w:semiHidden="1" w:uiPriority="39" w:unhideWhenUsed="1"/>
+    <w:lsdException w:name="toc 5" w:semiHidden="1" w:uiPriority="39" w:unhideWhenUsed="1"/>
+    <w:lsdException w:name="toc 6" w:semiHidden="1" w:uiPriority="39" w:unhideWhenUsed="1"/>
+    <w:lsdException w:name="toc 7" w:semiHidden="1" w:uiPriority="39" w:unhideWhenUsed="1"/>
+    <w:lsdException w:name="toc 8" w:semiHidden="1" w:uiPriority="39" w:unhideWhenUsed="1"/>
+    <w:lsdException w:name="toc 9" w:semiHidden="1" w:uiPriority="39" w:unhideWhenUsed="1"/>
+    <w:lsdException w:name="Normal Indent" w:semiHidden="1" w:unhideWhenUsed="1"/>
+    <w:lsdException w:name="footnote text" w:semiHidden="1" w:unhideWhenUsed="1"/>
+    <w:lsdException w:name="annotation text" w:semiHidden="1" w:unhideWhenUsed="1"/>
+    <w:lsdException w:name="header" w:semiHidden="1" w:unhideWhenUsed="1"/>
+    <w:lsdException w:name="footer" w:semiHidden="1" w:unhideWhenUsed="1"/>
+    <w:lsdException w:name="index heading" w:semiHidden="1" w:unhideWhenUsed="1"/>
+    <w:lsdException w:name="caption" w:semiHidden="1" w:uiPriority="35" w:unhideWhenUsed="1" w:qFormat="1"/>
+    <w:lsdException w:name="table of figures" w:semiHidden="1" w:unhideWhenUsed="1"/>
+    <w:lsdException w:name="envelope address" w:semiHidden="1" w:unhideWhenUsed="1"/>
+    <w:lsdException w:name="envelope return" w:semiHidden="1" w:unhideWhenUsed="1"/>
+    <w:lsdException w:name="footnote reference" w:semiHidden="1" w:unhideWhenUsed="1"/>
+    <w:lsdException w:name="annotation reference" w:semiHidden="1" w:unhideWhenUsed="1"/>
+    <w:lsdException w:name="line number" w:semiHidden="1" w:unhideWhenUsed="1"/>
+    <w:lsdException w:name="page number" w:semiHidden="1" w:unhideWhenUsed="1"/>
+    <w:lsdException w:name="endnote reference" w:semiHidden="1" w:unhideWhenUsed="1"/>
+    <w:lsdException w:name="endnote text" w:semiHidden="1" w:unhideWhenUsed="1"/>
+    <w:lsdException w:name="table of authorities" w:semiHidden="1" w:unhideWhenUsed="1"/>
+    <w:lsdException w:name="macro" w:semiHidden="1" w:unhideWhenUsed="1"/>
+    <w:lsdException w:name="toa heading" w:semiHidden="1" w:unhideWhenUsed="1"/>
+    <w:lsdException w:name="List" w:semiHidden="1" w:unhideWhenUsed="1"/>
+    <w:lsdException w:name="List Bullet" w:semiHidden="1" w:unhideWhenUsed="1"/>
+    <w:lsdException w:name="List Number" w:semiHidden="1" w:unhideWhenUsed="1"/>
+    <w:lsdException w:name="List 2" w:semiHidden="1" w:unhideWhenUsed="1"/>
+    <w:lsdException w:name="List 3" w:semiHidden="1" w:unhideWhenUsed="1"/>
+    <w:lsdException w:name="List 4" w:semiHidden="1" w:unhideWhenUsed="1"/>
+    <w:lsdException w:name="List 5" w:semiHidden="1" w:unhideWhenUsed="1"/>
+    <w:lsdException w:name="List Bullet 2" w:semiHidden="1" w:unhideWhenUsed="1"/>
+    <w:lsdException w:name="List Bullet 3" w:semiHidden="1" w:unhideWhenUsed="1"/>
+    <w:lsdException w:name="List Bullet 4" w:semiHidden="1" w:unhideWhenUsed="1"/>
+    <w:lsdException w:name="List Bullet 5" w:semiHidden="1" w:unhideWhenUsed="1"/>
+    <w:lsdException w:name="List Number 2" w:semiHidden="1" w:unhideWhenUsed="1"/>
+    <w:lsdException w:name="List Number 3" w:semiHidden="1" w:unhideWhenUsed="1"/>
+    <w:lsdException w:name="List Number 4" w:semiHidden="1" w:unhideWhenUsed="1"/>
+    <w:lsdException w:name="List Number 5" w:semiHidden="1" w:unhideWhenUsed="1"/>
+    <w:lsdException w:name="Title" w:uiPriority="10" w:qFormat="1"/>
+    <w:lsdException w:name="Closing" w:semiHidden="1" w:unhideWhenUsed="1"/>
+    <w:lsdException w:name="Signature" w:semiHidden="1" w:unhideWhenUsed="1"/>
+    <w:lsdException w:name="Default Paragraph Font" w:semiHidden="1" w:uiPriority="1" w:unhideWhenUsed="1"/>
+    <w:lsdException w:name="Body Text" w:semiHidden="1" w:unhideWhenUsed="1"/>
+    <w:lsdException w:name="Body Text Indent" w:semiHidden="1" w:unhideWhenUsed="1"/>
+    <w:lsdException w:name="List Continue" w:semiHidden="1" w:unhideWhenUsed="1"/>
+    <w:lsdException w:name="List Continue 2" w:semiHidden="1" w:unhideWhenUsed="1"/>
+    <w:lsdException w:name="List Continue 3" w:semiHidden="1" w:unhideWhenUsed="1"/>
+    <w:lsdException w:name="List Continue 4" w:semiHidden="1" w:unhideWhenUsed="1"/>
+    <w:lsdException w:name="List Continue 5" w:semiHidden="1" w:unhideWhenUsed="1"/>
+    <w:lsdException w:name="Message Header" w:semiHidden="1" w:unhideWhenUsed="1"/>
+    <w:lsdException w:name="Subtitle" w:uiPriority="11" w:qFormat="1"/>
+    <w:lsdException w:name="Salutation" w:semiHidden="1" w:unhideWhenUsed="1"/>
+    <w:lsdException w:name="Date" w:semiHidden="1" w:unhideWhenUsed="1"/>
+    <w:lsdException w:name="Body Text First Indent" w:semiHidden="1" w:unhideWhenUsed="1"/>
+    <w:lsdException w:name="Body Text First Indent 2" w:semiHidden="1" w:unhideWhenUsed="1"/>
+    <w:lsdException w:name="Note Heading" w:semiHidden="1" w:unhideWhenUsed="1"/>
+    <w:lsdException w:name="Body Text 2" w:semiHidden="1" w:unhideWhenUsed="1"/>
+    <w:lsdException w:name="Body Text 3" w:semiHidden="1" w:unhideWhenUsed="1"/>
+    <w:lsdException w:name="Body Text Indent 2" w:semiHidden="1" w:unhideWhenUsed="1"/>
+    <w:lsdException w:name="Body Text Indent 3" w:semiHidden="1" w:unhideWhenUsed="1"/>
+    <w:lsdException w:name="Block Text" w:semiHidden="1" w:unhideWhenUsed="1"/>
+    <w:lsdException w:name="Hyperlink" w:semiHidden="1" w:unhideWhenUsed="1"/>
+    <w:lsdException w:name="FollowedHyperlink" w:semiHidden="1" w:unhideWhenUsed="1"/>
+    <w:lsdException w:name="Strong" w:uiPriority="22" w:qFormat="1"/>
+    <w:lsdException w:name="Emphasis" w:uiPriority="20" w:qFormat="1"/>
+    <w:lsdException w:name="Document Map" w:semiHidden="1" w:unhideWhenUsed="1"/>
+    <w:lsdException w:name="Plain Text" w:semiHidden="1" w:unhideWhenUsed="1"/>
+    <w:lsdException w:name="E-mail Signature" w:semiHidden="1" w:unhideWhenUsed="1"/>
+    <w:lsdException w:name="HTML Top of Form" w:semiHidden="1" w:unhideWhenUsed="1"/>
+    <w:lsdException w:name="HTML Bottom of Form" w:semiHidden="1" w:unhideWhenUsed="1"/>
+    <w:lsdException w:name="Normal (Web)" w:semiHidden="1" w:unhideWhenUsed="1"/>
+    <w:lsdException w:name="HTML Acronym" w:semiHidden="1" w:unhideWhenUsed="1"/>
+    <w:lsdException w:name="HTML Address" w:semiHidden="1" w:unhideWhenUsed="1"/>
+    <w:lsdException w:name="HTML Cite" w:semiHidden="1" w:unhideWhenUsed="1"/>
+    <w:lsdException w:name="HTML Code" w:semiHidden="1" w:unhideWhenUsed="1"/>
+    <w:lsdException w:name="HTML Definition" w:semiHidden="1" w:unhideWhenUsed="1"/>
+    <w:lsdException w:name="HTML Keyboard" w:semiHidden="1" w:unhideWhenUsed="1"/>
+    <w:lsdException w:name="HTML Preformatted" w:semiHidden="1" w:unhideWhenUsed="1"/>
+    <w:lsdException w:name="HTML Sample" w:semiHidden="1" w:unhideWhenUsed="1"/>
+    <w:lsdException w:name="HTML Typewriter" w:semiHidden="1" w:unhideWhenUsed="1"/>
+    <w:lsdException w:name="HTML Variable" w:semiHidden="1" w:unhideWhenUsed="1"/>
+    <w:lsdException w:name="Normal Table" w:semiHidden="1" w:unhideWhenUsed="1"/>
+    <w:lsdException w:name="annotation subject" w:semiHidden="1" w:unhideWhenUsed="1"/>
+    <w:lsdException w:name="No List" w:semiHidden="1" w:unhideWhenUsed="1"/>
+    <w:lsdException w:name="Outline List 1" w:semiHidden="1" w:unhideWhenUsed="1"/>
+    <w:lsdException w:name="Outline List 2" w:semiHidden="1" w:unhideWhenUsed="1"/>
+    <w:lsdException w:name="Outline List 3" w:semiHidden="1" w:unhideWhenUsed="1"/>
+    <w:lsdException w:name="Table Simple 1" w:semiHidden="1" w:unhideWhenUsed="1"/>
+    <w:lsdException w:name="Table Simple 2" w:semiHidden="1" w:unhideWhenUsed="1"/>
+    <w:lsdException w:name="Table Simple 3" w:semiHidden="1" w:unhideWhenUsed="1"/>
+    <w:lsdException w:name="Table Classic 1" w:semiHidden="1" w:unhideWhenUsed="1"/>
+    <w:lsdException w:name="Table Classic 2" w:semiHidden="1" w:unhideWhenUsed="1"/>
+    <w:lsdException w:name="Table Classic 3" w:semiHidden="1" w:unhideWhenUsed="1"/>
+    <w:lsdException w:name="Table Classic 4" w:semiHidden="1" w:unhideWhenUsed="1"/>
+    <w:lsdException w:name="Table Colorful 1" w:semiHidden="1" w:unhideWhenUsed="1"/>
+    <w:lsdException w:name="Table Colorful 2" w:semiHidden="1" w:unhideWhenUsed="1"/>
+    <w:lsdException w:name="Table Colorful 3" w:semiHidden="1" w:unhideWhenUsed="1"/>
+    <w:lsdException w:name="Table Columns 1" w:semiHidden="1" w:unhideWhenUsed="1"/>
+    <w:lsdException w:name="Table Columns 2" w:semiHidden="1" w:unhideWhenUsed="1"/>
+    <w:lsdException w:name="Table Columns 3" w:semiHidden="1" w:unhideWhenUsed="1"/>
+    <w:lsdException w:name="Table Columns 4" w:semiHidden="1" w:unhideWhenUsed="1"/>
+    <w:lsdException w:name="Table Columns 5" w:semiHidden="1" w:unhideWhenUsed="1"/>
+    <w:lsdException w:name="Table Grid 1" w:semiHidden="1" w:unhideWhenUsed="1"/>
+    <w:lsdException w:name="Table Grid 2" w:semiHidden="1" w:unhideWhenUsed="1"/>
+    <w:lsdException w:name="Table Grid 3" w:semiHidden="1" w:unhideWhenUsed="1"/>
+    <w:lsdException w:name="Table Grid 4" w:semiHidden="1" w:unhideWhenUsed="1"/>
+    <w:lsdException w:name="Table Grid 5" w:semiHidden="1" w:unhideWhenUsed="1"/>
+    <w:lsdException w:name="Table Grid 6" w:semiHidden="1" w:unhideWhenUsed="1"/>
+    <w:lsdException w:name="Table Grid 7" w:semiHidden="1" w:unhideWhenUsed="1"/>
+    <w:lsdException w:name="Table Grid 8" w:semiHidden="1" w:unhideWhenUsed="1"/>
+    <w:lsdException w:name="Table List 1" w:semiHidden="1" w:unhideWhenUsed="1"/>
+    <w:lsdException w:name="Table List 2" w:semiHidden="1" w:unhideWhenUsed="1"/>
+    <w:lsdException w:name="Table List 3" w:semiHidden="1" w:unhideWhenUsed="1"/>
+    <w:lsdException w:name="Table List 4" w:semiHidden="1" w:unhideWhenUsed="1"/>
+    <w:lsdException w:name="Table List 5" w:semiHidden="1" w:unhideWhenUsed="1"/>
+    <w:lsdException w:name="Table List 6" w:semiHidden="1" w:unhideWhenUsed="1"/>
+    <w:lsdException w:name="Table List 7" w:semiHidden="1" w:unhideWhenUsed="1"/>
+    <w:lsdException w:name="Table List 8" w:semiHidden="1" w:unhideWhenUsed="1"/>
+    <w:lsdException w:name="Table 3D effects 1" w:semiHidden="1" w:unhideWhenUsed="1"/>
+    <w:lsdException w:name="Table 3D effects 2" w:semiHidden="1" w:unhideWhenUsed="1"/>
+    <w:lsdException w:name="Table 3D effects 3" w:semiHidden="1" w:unhideWhenUsed="1"/>
+    <w:lsdException w:name="Table Contemporary" w:semiHidden="1" w:unhideWhenUsed="1"/>
+    <w:lsdException w:name="Table Elegant" w:semiHidden="1" w:unhideWhenUsed="1"/>
+    <w:lsdException w:name="Table Professional" w:semiHidden="1" w:unhideWhenUsed="1"/>
+    <w:lsdException w:name="Table Subtle 1" w:semiHidden="1" w:unhideWhenUsed="1"/>
+    <w:lsdException w:name="Table Subtle 2" w:semiHidden="1" w:unhideWhenUsed="1"/>
+    <w:lsdException w:name="Table Web 1" w:semiHidden="1" w:unhideWhenUsed="1"/>
+    <w:lsdException w:name="Table Web 2" w:semiHidden="1" w:unhideWhenUsed="1"/>
+    <w:lsdException w:name="Table Web 3" w:semiHidden="1" w:unhideWhenUsed="1"/>
+    <w:lsdException w:name="Balloon Text" w:semiHidden="1" w:unhideWhenUsed="1"/>
+    <w:lsdException w:name="Table Grid" w:semiHidden="1" w:uiPriority="59" w:unhideWhenUsed="1"/>
+    <w:lsdException w:name="Table Theme" w:semiHidden="1" w:unhideWhenUsed="1"/>
+    <w:lsdException w:name="Placeholder Text" w:semiHidden="1"/>
+    <w:lsdException w:name="No Spacing" w:uiPriority="1" w:qFormat="1"/>
+    <w:lsdException w:name="Light Shading" w:uiPriority="60"/>
+    <w:lsdException w:name="Light List" w:uiPriority="61"/>
+    <w:lsdException w:name="Light Grid" w:uiPriority="62"/>
+    <w:lsdException w:name="Medium Shading 1" w:uiPriority="63"/>
+    <w:lsdException w:name="Medium Shading 2" w:uiPriority="64"/>
+    <w:lsdException w:name="Medium List 1" w:uiPriority="65"/>
+    <w:lsdException w:name="Medium List 2" w:uiPriority="66"/>
+    <w:lsdException w:name="Medium Grid 1" w:uiPriority="67"/>
+    <w:lsdException w:name="Medium Grid 2" w:uiPriority="68"/>
+    <w:lsdException w:name="Medium Grid 3" w:uiPriority="69"/>
+    <w:lsdException w:name="Dark List" w:uiPriority="70"/>
+    <w:lsdException w:name="Colorful Shading" w:uiPriority="71"/>
+    <w:lsdException w:name="Colorful List" w:uiPriority="72"/>
+    <w:lsdException w:name="Colorful Grid" w:uiPriority="73"/>
+    <w:lsdException w:name="Light Shading Accent 1" w:uiPriority="60"/>
+    <w:lsdException w:name="Light List Accent 1" w:uiPriority="61"/>
+    <w:lsdException w:name="Light Grid Accent 1" w:uiPriority="62"/>
+    <w:lsdException w:name="Medium Shading 1 Accent 1" w:uiPriority="63"/>
+    <w:lsdException w:name="Medium Shading 2 Accent 1" w:uiPriority="64"/>
+    <w:lsdException w:name="Medium List 1 Accent 1" w:uiPriority="65"/>
+    <w:lsdException w:name="Revision" w:semiHidden="1"/>
+    <w:lsdException w:name="List Paragraph" w:uiPriority="34" w:qFormat="1"/>
+    <w:lsdException w:name="Quote" w:uiPriority="29" w:qFormat="1"/>
+    <w:lsdException w:name="Intense Quote" w:uiPriority="30" w:qFormat="1"/>
+    <w:lsdException w:name="Medium List 2 Accent 1" w:uiPriority="66"/>
+    <w:lsdException w:name="Medium Grid 1 Accent 1" w:uiPriority="67"/>
+    <w:lsdException w:name="Medium Grid 2 Accent 1" w:uiPriority="68"/>
+    <w:lsdException w:name="Medium Grid 3 Accent 1" w:uiPriority="69"/>
+    <w:lsdException w:name="Dark List Accent 1" w:uiPriority="70"/>
+    <w:lsdException w:name="Colorful Shading Accent 1" w:uiPriority="71"/>
+    <w:lsdException w:name="Colorful List Accent 1" w:uiPriority="72"/>
+    <w:lsdException w:name="Colorful Grid Accent 1" w:uiPriority="73"/>
+    <w:lsdException w:name="Light Shading Accent 2" w:uiPriority="60"/>
+    <w:lsdException w:name="Light List Accent 2" w:uiPriority="61"/>
+    <w:lsdException w:name="Light Grid Accent 2" w:uiPriority="62"/>
+    <w:lsdException w:name="Medium Shading 1 Accent 2" w:uiPriority="63"/>
+    <w:lsdException w:name="Medium Shading 2 Accent 2" w:uiPriority="64"/>
+    <w:lsdException w:name="Medium List 1 Accent 2" w:uiPriority="65"/>
+    <w:lsdException w:name="Medium List 2 Accent 2" w:uiPriority="66"/>
+    <w:lsdException w:name="Medium Grid 1 Accent 2" w:uiPriority="67"/>
+    <w:lsdException w:name="Medium Grid 2 Accent 2" w:uiPriority="68"/>
+    <w:lsdException w:name="Medium Grid 3 Accent 2" w:uiPriority="69"/>
+    <w:lsdException w:name="Dark List Accent 2" w:uiPriority="70"/>
+    <w:lsdException w:name="Colorful Shading Accent 2" w:uiPriority="71"/>
+    <w:lsdException w:name="Colorful List Accent 2" w:uiPriority="72"/>
+    <w:lsdException w:name="Colorful Grid Accent 2" w:uiPriority="73"/>
+    <w:lsdException w:name="Light Shading Accent 3" w:uiPriority="60"/>
+    <w:lsdException w:name="Light List Accent 3" w:uiPriority="61"/>
+    <w:lsdException w:name="Light Grid Accent 3" w:uiPriority="62"/>
+    <w:lsdException w:name="Medium Shading 1 Accent 3" w:uiPriority="63"/>
+    <w:lsdException w:name="Medium Shading 2 Accent 3" w:uiPriority="64"/>
+    <w:lsdException w:name="Medium List 1 Accent 3" w:uiPriority="65"/>
+    <w:lsdException w:name="Medium List 2 Accent 3" w:uiPriority="66"/>
+    <w:lsdException w:name="Medium Grid 1 Accent 3" w:uiPriority="67"/>
+    <w:lsdException w:name="Medium Grid 2 Accent 3" w:uiPriority="68"/>
+    <w:lsdException w:name="Medium Grid 3 Accent 3" w:uiPriority="69"/>
+    <w:lsdException w:name="Dark List Accent 3" w:uiPriority="70"/>
+    <w:lsdException w:name="Colorful Shading Accent 3" w:uiPriority="71"/>
+    <w:lsdException w:name="Colorful List Accent 3" w:uiPriority="72"/>
+    <w:lsdException w:name="Colorful Grid Accent 3" w:uiPriority="73"/>
+    <w:lsdException w:name="Light Shading Accent 4" w:uiPriority="60"/>
+    <w:lsdException w:name="Light List Accent 4" w:uiPriority="61"/>
+    <w:lsdException w:name="Light Grid Accent 4" w:uiPriority="62"/>
+    <w:lsdException w:name="Medium Shading 1 Accent 4" w:uiPriority="63"/>
+    <w:lsdException w:name="Medium Shading 2 Accent 4" w:uiPriority="64"/>
+    <w:lsdException w:name="Medium List 1 Accent 4" w:uiPriority="65"/>
+    <w:lsdException w:name="Medium List 2 Accent 4" w:uiPriority="66"/>
+    <w:lsdException w:name="Medium Grid 1 Accent 4" w:uiPriority="67"/>
+    <w:lsdException w:name="Medium Grid 2 Accent 4" w:uiPriority="68"/>
+    <w:lsdException w:name="Medium Grid 3 Accent 4" w:uiPriority="69"/>
+    <w:lsdException w:name="Dark List Accent 4" w:uiPriority="70"/>
+    <w:lsdException w:name="Colorful Shading Accent 4" w:uiPriority="71"/>
+    <w:lsdException w:name="Colorful List Accent 4" w:uiPriority="72"/>
+    <w:lsdException w:name="Colorful Grid Accent 4" w:uiPriority="73"/>
+    <w:lsdException w:name="Light Shading Accent 5" w:uiPriority="60"/>
+    <w:lsdException w:name="Light List Accent 5" w:uiPriority="61"/>
+    <w:lsdException w:name="Light Grid Accent 5" w:uiPriority="62"/>
+    <w:lsdException w:name="Medium Shading 1 Accent 5" w:uiPriority="63"/>
+    <w:lsdException w:name="Medium Shading 2 Accent 5" w:uiPriority="64"/>
+    <w:lsdException w:name="Medium List 1 Accent 5" w:uiPriority="65"/>
+    <w:lsdException w:name="Medium List 2 Accent 5" w:uiPriority="66"/>
+    <w:lsdException w:name="Medium Grid 1 Accent 5" w:uiPriority="67"/>
+    <w:lsdException w:name="Medium Grid 2 Accent 5" w:uiPriority="68"/>
+    <w:lsdException w:name="Medium Grid 3 Accent 5" w:uiPriority="69"/>
+    <w:lsdException w:name="Dark List Accent 5" w:uiPriority="70"/>
+    <w:lsdException w:name="Colorful Shading Accent 5" w:uiPriority="71"/>
+    <w:lsdException w:name="Colorful List Accent 5" w:uiPriority="72"/>
+    <w:lsdException w:name="Colorful Grid Accent 5" w:uiPriority="73"/>
+    <w:lsdException w:name="Light Shading Accent 6" w:uiPriority="60"/>
+    <w:lsdException w:name="Light List Accent 6" w:uiPriority="61"/>
+    <w:lsdException w:name="Light Grid Accent 6" w:uiPriority="62"/>
+    <w:lsdException w:name="Medium Shading 1 Accent 6" w:uiPriority="63"/>
+    <w:lsdException w:name="Medium Shading 2 Accent 6" w:uiPriority="64"/>
+    <w:lsdException w:name="Medium List 1 Accent 6" w:uiPriority="65"/>
+    <w:lsdException w:name="Medium List 2 Accent 6" w:uiPriority="66"/>
+    <w:lsdException w:name="Medium Grid 1 Accent 6" w:uiPriority="67"/>
+    <w:lsdException w:name="Medium Grid 2 Accent 6" w:uiPriority="68"/>
+    <w:lsdException w:name="Medium Grid 3 Accent 6" w:uiPriority="69"/>
+    <w:lsdException w:name="Dark List Accent 6" w:uiPriority="70"/>
+    <w:lsdException w:name="Colorful Shading Accent 6" w:uiPriority="71"/>
+    <w:lsdException w:name="Colorful List Accent 6" w:uiPriority="72"/>
+    <w:lsdException w:name="Colorful Grid Accent 6" w:uiPriority="73"/>
+    <w:lsdException w:name="Subtle Emphasis" w:uiPriority="19" w:qFormat="1"/>
+    <w:lsdException w:name="Intense Emphasis" w:uiPriority="21" w:qFormat="1"/>
+    <w:lsdException w:name="Subtle Reference" w:uiPriority="31" w:qFormat="1"/>
+    <w:lsdException w:name="Intense Reference" w:uiPriority="32" w:qFormat="1"/>
+    <w:lsdException w:name="Book Title" w:uiPriority="33" w:qFormat="1"/>
+    <w:lsdException w:name="Bibliography" w:semiHidden="1" w:uiPriority="37" w:unhideWhenUsed="1"/>
+    <w:lsdException w:name="TOC Heading" w:semiHidden="1" w:uiPriority="39" w:unhideWhenUsed="1" w:qFormat="1"/>
+    <w:lsdException w:name="Plain Table 1" w:uiPriority="41"/>
+    <w:lsdException w:name="Plain Table 2" w:uiPriority="42"/>
+    <w:lsdException w:name="Plain Table 3" w:uiPriority="43"/>
+    <w:lsdException w:name="Plain Table 4" w:uiPriority="44"/>
+    <w:lsdException w:name="Plain Table 5" w:uiPriority="45"/>
+    <w:lsdException w:name="Grid Table Light" w:uiPriority="40"/>
+    <w:lsdException w:name="Grid Table 1 Light" w:uiPriority="46"/>
+    <w:lsdException w:name="Grid Table 2" w:uiPriority="47"/>
+    <w:lsdException w:name="Grid Table 3" w:uiPriority="48"/>
+    <w:lsdException w:name="Grid Table 4" w:uiPriority="49"/>
+    <w:lsdException w:name="Grid Table 5 Dark" w:uiPriority="50"/>
+    <w:lsdException w:name="Grid Table 6 Colorful" w:uiPriority="51"/>
+    <w:lsdException w:name="Grid Table 7 Colorful" w:uiPriority="52"/>
+    <w:lsdException w:name="Grid Table 1 Light Accent 1" w:uiPriority="46"/>
+    <w:lsdException w:name="Grid Table 2 Accent 1" w:uiPriority="47"/>
+    <w:lsdException w:name="Grid Table 3 Accent 1" w:uiPriority="48"/>
+    <w:lsdException w:name="Grid Table 4 Accent 1" w:uiPriority="49"/>
+    <w:lsdException w:name="Grid Table 5 Dark Accent 1" w:uiPriority="50"/>
+    <w:lsdException w:name="Grid Table 6 Colorful Accent 1" w:uiPriority="51"/>
+    <w:lsdException w:name="Grid Table 7 Colorful Accent 1" w:uiPriority="52"/>
+    <w:lsdException w:name="Grid Table 1 Light Accent 2" w:uiPriority="46"/>
+    <w:lsdException w:name="Grid Table 2 Accent 2" w:uiPriority="47"/>
+    <w:lsdException w:name="Grid Table 3 Accent 2" w:uiPriority="48"/>
+    <w:lsdException w:name="Grid Table 4 Accent 2" w:uiPriority="49"/>
+    <w:lsdException w:name="Grid Table 5 Dark Accent 2" w:uiPriority="50"/>
+    <w:lsdException w:name="Grid Table 6 Colorful Accent 2" w:uiPriority="51"/>
+    <w:lsdException w:name="Grid Table 7 Colorful Accent 2" w:uiPriority="52"/>
+    <w:lsdException w:name="Grid Table 1 Light Accent 3" w:uiPriority="46"/>
+    <w:lsdException w:name="Grid Table 2 Accent 3" w:uiPriority="47"/>
+    <w:lsdException w:name="Grid Table 3 Accent 3" w:uiPriority="48"/>
+    <w:lsdException w:name="Grid Table 4 Accent 3" w:uiPriority="49"/>
+    <w:lsdException w:name="Grid Table 5 Dark Accent 3" w:uiPriority="50"/>
+    <w:lsdException w:name="Grid Table 6 Colorful Accent 3" w:uiPriority="51"/>
+    <w:lsdException w:name="Grid Table 7 Colorful Accent 3" w:uiPriority="52"/>
+    <w:lsdException w:name="Grid Table 1 Light Accent 4" w:uiPriority="46"/>
+    <w:lsdException w:name="Grid Table 2 Accent 4" w:uiPriority="47"/>
+    <w:lsdException w:name="Grid Table 3 Accent 4" w:uiPriority="48"/>
+    <w:lsdException w:name="Grid Table 4 Accent 4" w:uiPriority="49"/>
+    <w:lsdException w:name="Grid Table 5 Dark Accent 4" w:uiPriority="50"/>
+    <w:lsdException w:name="Grid Table 6 Colorful Accent 4" w:uiPriority="51"/>
+    <w:lsdException w:name="Grid Table 7 Colorful Accent 4" w:uiPriority="52"/>
+    <w:lsdException w:name="Grid Table 1 Light Accent 5" w:uiPriority="46"/>
+    <w:lsdException w:name="Grid Table 2 Accent 5" w:uiPriority="47"/>
+    <w:lsdException w:name="Grid Table 3 Accent 5" w:uiPriority="48"/>
+    <w:lsdException w:name="Grid Table 4 Accent 5" w:uiPriority="49"/>
+    <w:lsdException w:name="Grid Table 5 Dark Accent 5" w:uiPriority="50"/>
+    <w:lsdException w:name="Grid Table 6 Colorful Accent 5" w:uiPriority="51"/>
+    <w:lsdException w:name="Grid Table 7 Colorful Accent 5" w:uiPriority="52"/>
+    <w:lsdException w:name="Grid Table 1 Light Accent 6" w:uiPriority="46"/>
+    <w:lsdException w:name="Grid Table 2 Accent 6" w:uiPriority="47"/>
+    <w:lsdException w:name="Grid Table 3 Accent 6" w:uiPriority="48"/>
+    <w:lsdException w:name="Grid Table 4 Accent 6" w:uiPriority="49"/>
+    <w:lsdException w:name="Grid Table 5 Dark Accent 6" w:uiPriority="50"/>
+    <w:lsdException w:name="Grid Table 6 Colorful Accent 6" w:uiPriority="51"/>
+    <w:lsdException w:name="Grid Table 7 Colorful Accent 6" w:uiPriority="52"/>
+    <w:lsdException w:name="List Table 1 Light" w:uiPriority="46"/>
+    <w:lsdException w:name="List Table 2" w:uiPriority="47"/>
+    <w:lsdException w:name="List Table 3" w:uiPriority="48"/>
+    <w:lsdException w:name="List Table 4" w:uiPriority="49"/>
+    <w:lsdException w:name="List Table 5 Dark" w:uiPriority="50"/>
+    <w:lsdException w:name="List Table 6 Colorful" w:uiPriority="51"/>
+    <w:lsdException w:name="List Table 7 Colorful" w:uiPriority="52"/>
+    <w:lsdException w:name="List Table 1 Light Accent 1" w:uiPriority="46"/>
+    <w:lsdException w:name="List Table 2 Accent 1" w:uiPriority="47"/>
+    <w:lsdException w:name="List Table 3 Accent 1" w:uiPriority="48"/>
+    <w:lsdException w:name="List Table 4 Accent 1" w:uiPriority="49"/>
+    <w:lsdException w:name="List Table 5 Dark Accent 1" w:uiPriority="50"/>
+    <w:lsdException w:name="List Table 6 Colorful Accent 1" w:uiPriority="51"/>
+    <w:lsdException w:name="List Table 7 Colorful Accent 1" w:uiPriority="52"/>
+    <w:lsdException w:name="List Table 1 Light Accent 2" w:uiPriority="46"/>
+    <w:lsdException w:name="List Table 2 Accent 2" w:uiPriority="47"/>
+    <w:lsdException w:name="List Table 3 Accent 2" w:uiPriority="48"/>
+    <w:lsdException w:name="List Table 4 Accent 2" w:uiPriority="49"/>
+    <w:lsdException w:name="List Table 5 Dark Accent 2" w:uiPriority="50"/>
+    <w:lsdException w:name="List Table 6 Colorful Accent 2" w:uiPriority="51"/>
+    <w:lsdException w:name="List Table 7 Colorful Accent 2" w:uiPriority="52"/>
+    <w:lsdException w:name="List Table 1 Light Accent 3" w:uiPriority="46"/>
+    <w:lsdException w:name="List Table 2 Accent 3" w:uiPriority="47"/>
+    <w:lsdException w:name="List Table 3 Accent 3" w:uiPriority="48"/>
+    <w:lsdException w:name="List Table 4 Accent 3" w:uiPriority="49"/>
+    <w:lsdException w:name="List Table 5 Dark Accent 3" w:uiPriority="50"/>
+    <w:lsdException w:name="List Table 6 Colorful Accent 3" w:uiPriority="51"/>
+    <w:lsdException w:name="List Table 7 Colorful Accent 3" w:uiPriority="52"/>
+    <w:lsdException w:name="List Table 1 Light Accent 4" w:uiPriority="46"/>
+    <w:lsdException w:name="List Table 2 Accent 4" w:uiPriority="47"/>
+    <w:lsdException w:name="List Table 3 Accent 4" w:uiPriority="48"/>
+    <w:lsdException w:name="List Table 4 Accent 4" w:uiPriority="49"/>
+    <w:lsdException w:name="List Table 5 Dark Accent 4" w:uiPriority="50"/>
+    <w:lsdException w:name="List Table 6 Colorful Accent 4" w:uiPriority="51"/>
+    <w:lsdException w:name="List Table 7 Colorful Accent 4" w:uiPriority="52"/>
+    <w:lsdException w:name="List Table 1 Light Accent 5" w:uiPriority="46"/>
+    <w:lsdException w:name="List Table 2 Accent 5" w:uiPriority="47"/>
+    <w:lsdException w:name="List Table 3 Accent 5" w:uiPriority="48"/>
+    <w:lsdException w:name="List Table 4 Accent 5" w:uiPriority="49"/>
+    <w:lsdException w:name="List Table 5 Dark Accent 5" w:uiPriority="50"/>
+    <w:lsdException w:name="List Table 6 Colorful Accent 5" w:uiPriority="51"/>
+    <w:lsdException w:name="List Table 7 Colorful Accent 5" w:uiPriority="52"/>
+    <w:lsdException w:name="List Table 1 Light Accent 6" w:uiPriority="46"/>
+    <w:lsdException w:name="List Table 2 Accent 6" w:uiPriority="47"/>
+    <w:lsdException w:name="List Table 3 Accent 6" w:uiPriority="48"/>
+    <w:lsdException w:name="List Table 4 Accent 6" w:uiPriority="49"/>
+    <w:lsdException w:name="List Table 5 Dark Accent 6" w:uiPriority="50"/>
+    <w:lsdException w:name="List Table 6 Colorful Accent 6" w:uiPriority="51"/>
+    <w:lsdException w:name="List Table 7 Colorful Accent 6" w:uiPriority="52"/>
+    <w:lsdException w:name="Mention" w:semiHidden="1" w:unhideWhenUsed="1"/>
+    <w:lsdException w:name="Smart Hyperlink" w:semiHidden="1" w:unhideWhenUsed="1"/>
+    <w:lsdException w:name="Hashtag" w:semiHidden="1" w:unhideWhenUsed="1"/>
+    <w:lsdException w:name="Unresolved Mention" w:semiHidden="1" w:unhideWhenUsed="1"/>
+    <w:lsdException w:name="Smart Link" w:semiHidden="1" w:unhideWhenUsed="1"/>
   </w:latentStyles>
   <w:style w:type="paragraph" w:default="1" w:styleId="Normal">
     <w:name w:val="Normal"/>
@@ -4039,7 +4290,6 @@
       <w:spacing w:after="0" w:line="240" w:lineRule="auto"/>
     </w:pPr>
     <w:tblPr>
-      <w:tblInd w:w="0" w:type="dxa"/>
       <w:tblBorders>
         <w:top w:val="single" w:sz="4" w:space="0" w:color="auto"/>
         <w:left w:val="single" w:sz="4" w:space="0" w:color="auto"/>
@@ -4048,438 +4298,6 @@
         <w:insideH w:val="single" w:sz="4" w:space="0" w:color="auto"/>
         <w:insideV w:val="single" w:sz="4" w:space="0" w:color="auto"/>
       </w:tblBorders>
-      <w:tblCellMar>
-        <w:top w:w="0" w:type="dxa"/>
-        <w:left w:w="108" w:type="dxa"/>
-        <w:bottom w:w="0" w:type="dxa"/>
-        <w:right w:w="108" w:type="dxa"/>
-      </w:tblCellMar>
-    </w:tblPr>
-  </w:style>
-  <w:style w:type="paragraph" w:customStyle="1" w:styleId="Default">
-    <w:name w:val="Default"/>
-    <w:rsid w:val="00AB1A72"/>
-    <w:pPr>
-      <w:autoSpaceDE w:val="0"/>
-      <w:autoSpaceDN w:val="0"/>
-      <w:adjustRightInd w:val="0"/>
-      <w:spacing w:after="0" w:line="240" w:lineRule="auto"/>
-    </w:pPr>
-    <w:rPr>
-      <w:rFonts w:ascii="Arial" w:hAnsi="Arial" w:cs="Arial"/>
-      <w:color w:val="000000"/>
-      <w:sz w:val="24"/>
-      <w:szCs w:val="24"/>
-    </w:rPr>
-  </w:style>
-</w:styles>
-</file>
-
-<file path=word/stylesWithEffects.xml><?xml version="1.0" encoding="utf-8"?>
-<w:styles xmlns:wpc="http://schemas.microsoft.com/office/word/2010/wordprocessingCanvas" xmlns:mc="http://schemas.openxmlformats.org/markup-compatibility/2006" xmlns:o="urn:schemas-microsoft-com:office:office" xmlns:r="http://schemas.openxmlformats.org/officeDocument/2006/relationships" xmlns:m="http://schemas.openxmlformats.org/officeDocument/2006/math" xmlns:v="urn:schemas-microsoft-com:vml" xmlns:wp14="http://schemas.microsoft.com/office/word/2010/wordprocessingDrawing" xmlns:wp="http://schemas.openxmlformats.org/drawingml/2006/wordprocessingDrawing" xmlns:w10="urn:schemas-microsoft-com:office:word" xmlns:w="http://schemas.openxmlformats.org/wordprocessingml/2006/main" xmlns:w14="http://schemas.microsoft.com/office/word/2010/wordml" xmlns:wpg="http://schemas.microsoft.com/office/word/2010/wordprocessingGroup" xmlns:wpi="http://schemas.microsoft.com/office/word/2010/wordprocessingInk" xmlns:wne="http://schemas.microsoft.com/office/word/2006/wordml" xmlns:wps="http://schemas.microsoft.com/office/word/2010/wordprocessingShape" mc:Ignorable="w14 wp14">
-  <w:docDefaults>
-    <w:rPrDefault>
-      <w:rPr>
-        <w:rFonts w:asciiTheme="minorHAnsi" w:eastAsiaTheme="minorHAnsi" w:hAnsiTheme="minorHAnsi" w:cstheme="minorBidi"/>
-        <w:sz w:val="22"/>
-        <w:szCs w:val="22"/>
-        <w:lang w:val="en-US" w:eastAsia="en-US" w:bidi="ar-SA"/>
-      </w:rPr>
-    </w:rPrDefault>
-    <w:pPrDefault>
-      <w:pPr>
-        <w:spacing w:after="200" w:line="276" w:lineRule="auto"/>
-      </w:pPr>
-    </w:pPrDefault>
-  </w:docDefaults>
-  <w:latentStyles w:defLockedState="0" w:defUIPriority="99" w:defSemiHidden="1" w:defUnhideWhenUsed="1" w:defQFormat="0" w:count="267">
-    <w:lsdException w:name="Normal" w:semiHidden="0" w:uiPriority="0" w:unhideWhenUsed="0" w:qFormat="1"/>
-    <w:lsdException w:name="heading 1" w:semiHidden="0" w:uiPriority="9" w:unhideWhenUsed="0" w:qFormat="1"/>
-    <w:lsdException w:name="heading 2" w:uiPriority="9" w:qFormat="1"/>
-    <w:lsdException w:name="heading 3" w:uiPriority="9" w:qFormat="1"/>
-    <w:lsdException w:name="heading 4" w:uiPriority="9" w:qFormat="1"/>
-    <w:lsdException w:name="heading 5" w:uiPriority="9" w:qFormat="1"/>
-    <w:lsdException w:name="heading 6" w:uiPriority="9" w:qFormat="1"/>
-    <w:lsdException w:name="heading 7" w:uiPriority="9" w:qFormat="1"/>
-    <w:lsdException w:name="heading 8" w:uiPriority="9" w:qFormat="1"/>
-    <w:lsdException w:name="heading 9" w:uiPriority="9" w:qFormat="1"/>
-    <w:lsdException w:name="toc 1" w:uiPriority="39"/>
-    <w:lsdException w:name="toc 2" w:uiPriority="39"/>
-    <w:lsdException w:name="toc 3" w:uiPriority="39"/>
-    <w:lsdException w:name="toc 4" w:uiPriority="39"/>
-    <w:lsdException w:name="toc 5" w:uiPriority="39"/>
-    <w:lsdException w:name="toc 6" w:uiPriority="39"/>
-    <w:lsdException w:name="toc 7" w:uiPriority="39"/>
-    <w:lsdException w:name="toc 8" w:uiPriority="39"/>
-    <w:lsdException w:name="toc 9" w:uiPriority="39"/>
-    <w:lsdException w:name="caption" w:uiPriority="35" w:qFormat="1"/>
-    <w:lsdException w:name="Title" w:semiHidden="0" w:uiPriority="10" w:unhideWhenUsed="0" w:qFormat="1"/>
-    <w:lsdException w:name="Default Paragraph Font" w:uiPriority="1"/>
-    <w:lsdException w:name="Subtitle" w:semiHidden="0" w:uiPriority="11" w:unhideWhenUsed="0" w:qFormat="1"/>
-    <w:lsdException w:name="Strong" w:semiHidden="0" w:uiPriority="22" w:unhideWhenUsed="0" w:qFormat="1"/>
-    <w:lsdException w:name="Emphasis" w:semiHidden="0" w:uiPriority="20" w:unhideWhenUsed="0" w:qFormat="1"/>
-    <w:lsdException w:name="Table Grid" w:semiHidden="0" w:uiPriority="59" w:unhideWhenUsed="0"/>
-    <w:lsdException w:name="Placeholder Text" w:unhideWhenUsed="0"/>
-    <w:lsdException w:name="No Spacing" w:semiHidden="0" w:uiPriority="1" w:unhideWhenUsed="0" w:qFormat="1"/>
-    <w:lsdException w:name="Light Shading" w:semiHidden="0" w:uiPriority="60" w:unhideWhenUsed="0"/>
-    <w:lsdException w:name="Light List" w:semiHidden="0" w:uiPriority="61" w:unhideWhenUsed="0"/>
-    <w:lsdException w:name="Light Grid" w:semiHidden="0" w:uiPriority="62" w:unhideWhenUsed="0"/>
-    <w:lsdException w:name="Medium Shading 1" w:semiHidden="0" w:uiPriority="63" w:unhideWhenUsed="0"/>
-    <w:lsdException w:name="Medium Shading 2" w:semiHidden="0" w:uiPriority="64" w:unhideWhenUsed="0"/>
-    <w:lsdException w:name="Medium List 1" w:semiHidden="0" w:uiPriority="65" w:unhideWhenUsed="0"/>
-    <w:lsdException w:name="Medium List 2" w:semiHidden="0" w:uiPriority="66" w:unhideWhenUsed="0"/>
-    <w:lsdException w:name="Medium Grid 1" w:semiHidden="0" w:uiPriority="67" w:unhideWhenUsed="0"/>
-    <w:lsdException w:name="Medium Grid 2" w:semiHidden="0" w:uiPriority="68" w:unhideWhenUsed="0"/>
-    <w:lsdException w:name="Medium Grid 3" w:semiHidden="0" w:uiPriority="69" w:unhideWhenUsed="0"/>
-    <w:lsdException w:name="Dark List" w:semiHidden="0" w:uiPriority="70" w:unhideWhenUsed="0"/>
-    <w:lsdException w:name="Colorful Shading" w:semiHidden="0" w:uiPriority="71" w:unhideWhenUsed="0"/>
-    <w:lsdException w:name="Colorful List" w:semiHidden="0" w:uiPriority="72" w:unhideWhenUsed="0"/>
-    <w:lsdException w:name="Colorful Grid" w:semiHidden="0" w:uiPriority="73" w:unhideWhenUsed="0"/>
-    <w:lsdException w:name="Light Shading Accent 1" w:semiHidden="0" w:uiPriority="60" w:unhideWhenUsed="0"/>
-    <w:lsdException w:name="Light List Accent 1" w:semiHidden="0" w:uiPriority="61" w:unhideWhenUsed="0"/>
-    <w:lsdException w:name="Light Grid Accent 1" w:semiHidden="0" w:uiPriority="62" w:unhideWhenUsed="0"/>
-    <w:lsdException w:name="Medium Shading 1 Accent 1" w:semiHidden="0" w:uiPriority="63" w:unhideWhenUsed="0"/>
-    <w:lsdException w:name="Medium Shading 2 Accent 1" w:semiHidden="0" w:uiPriority="64" w:unhideWhenUsed="0"/>
-    <w:lsdException w:name="Medium List 1 Accent 1" w:semiHidden="0" w:uiPriority="65" w:unhideWhenUsed="0"/>
-    <w:lsdException w:name="Revision" w:unhideWhenUsed="0"/>
-    <w:lsdException w:name="List Paragraph" w:semiHidden="0" w:uiPriority="34" w:unhideWhenUsed="0" w:qFormat="1"/>
-    <w:lsdException w:name="Quote" w:semiHidden="0" w:uiPriority="29" w:unhideWhenUsed="0" w:qFormat="1"/>
-    <w:lsdException w:name="Intense Quote" w:semiHidden="0" w:uiPriority="30" w:unhideWhenUsed="0" w:qFormat="1"/>
-    <w:lsdException w:name="Medium List 2 Accent 1" w:semiHidden="0" w:uiPriority="66" w:unhideWhenUsed="0"/>
-    <w:lsdException w:name="Medium Grid 1 Accent 1" w:semiHidden="0" w:uiPriority="67" w:unhideWhenUsed="0"/>
-    <w:lsdException w:name="Medium Grid 2 Accent 1" w:semiHidden="0" w:uiPriority="68" w:unhideWhenUsed="0"/>
-    <w:lsdException w:name="Medium Grid 3 Accent 1" w:semiHidden="0" w:uiPriority="69" w:unhideWhenUsed="0"/>
-    <w:lsdException w:name="Dark List Accent 1" w:semiHidden="0" w:uiPriority="70" w:unhideWhenUsed="0"/>
-    <w:lsdException w:name="Colorful Shading Accent 1" w:semiHidden="0" w:uiPriority="71" w:unhideWhenUsed="0"/>
-    <w:lsdException w:name="Colorful List Accent 1" w:semiHidden="0" w:uiPriority="72" w:unhideWhenUsed="0"/>
-    <w:lsdException w:name="Colorful Grid Accent 1" w:semiHidden="0" w:uiPriority="73" w:unhideWhenUsed="0"/>
-    <w:lsdException w:name="Light Shading Accent 2" w:semiHidden="0" w:uiPriority="60" w:unhideWhenUsed="0"/>
-    <w:lsdException w:name="Light List Accent 2" w:semiHidden="0" w:uiPriority="61" w:unhideWhenUsed="0"/>
-    <w:lsdException w:name="Light Grid Accent 2" w:semiHidden="0" w:uiPriority="62" w:unhideWhenUsed="0"/>
-    <w:lsdException w:name="Medium Shading 1 Accent 2" w:semiHidden="0" w:uiPriority="63" w:unhideWhenUsed="0"/>
-    <w:lsdException w:name="Medium Shading 2 Accent 2" w:semiHidden="0" w:uiPriority="64" w:unhideWhenUsed="0"/>
-    <w:lsdException w:name="Medium List 1 Accent 2" w:semiHidden="0" w:uiPriority="65" w:unhideWhenUsed="0"/>
-    <w:lsdException w:name="Medium List 2 Accent 2" w:semiHidden="0" w:uiPriority="66" w:unhideWhenUsed="0"/>
-    <w:lsdException w:name="Medium Grid 1 Accent 2" w:semiHidden="0" w:uiPriority="67" w:unhideWhenUsed="0"/>
-    <w:lsdException w:name="Medium Grid 2 Accent 2" w:semiHidden="0" w:uiPriority="68" w:unhideWhenUsed="0"/>
-    <w:lsdException w:name="Medium Grid 3 Accent 2" w:semiHidden="0" w:uiPriority="69" w:unhideWhenUsed="0"/>
-    <w:lsdException w:name="Dark List Accent 2" w:semiHidden="0" w:uiPriority="70" w:unhideWhenUsed="0"/>
-    <w:lsdException w:name="Colorful Shading Accent 2" w:semiHidden="0" w:uiPriority="71" w:unhideWhenUsed="0"/>
-    <w:lsdException w:name="Colorful List Accent 2" w:semiHidden="0" w:uiPriority="72" w:unhideWhenUsed="0"/>
-    <w:lsdException w:name="Colorful Grid Accent 2" w:semiHidden="0" w:uiPriority="73" w:unhideWhenUsed="0"/>
-    <w:lsdException w:name="Light Shading Accent 3" w:semiHidden="0" w:uiPriority="60" w:unhideWhenUsed="0"/>
-    <w:lsdException w:name="Light List Accent 3" w:semiHidden="0" w:uiPriority="61" w:unhideWhenUsed="0"/>
-    <w:lsdException w:name="Light Grid Accent 3" w:semiHidden="0" w:uiPriority="62" w:unhideWhenUsed="0"/>
-    <w:lsdException w:name="Medium Shading 1 Accent 3" w:semiHidden="0" w:uiPriority="63" w:unhideWhenUsed="0"/>
-    <w:lsdException w:name="Medium Shading 2 Accent 3" w:semiHidden="0" w:uiPriority="64" w:unhideWhenUsed="0"/>
-    <w:lsdException w:name="Medium List 1 Accent 3" w:semiHidden="0" w:uiPriority="65" w:unhideWhenUsed="0"/>
-    <w:lsdException w:name="Medium List 2 Accent 3" w:semiHidden="0" w:uiPriority="66" w:unhideWhenUsed="0"/>
-    <w:lsdException w:name="Medium Grid 1 Accent 3" w:semiHidden="0" w:uiPriority="67" w:unhideWhenUsed="0"/>
-    <w:lsdException w:name="Medium Grid 2 Accent 3" w:semiHidden="0" w:uiPriority="68" w:unhideWhenUsed="0"/>
-    <w:lsdException w:name="Medium Grid 3 Accent 3" w:semiHidden="0" w:uiPriority="69" w:unhideWhenUsed="0"/>
-    <w:lsdException w:name="Dark List Accent 3" w:semiHidden="0" w:uiPriority="70" w:unhideWhenUsed="0"/>
-    <w:lsdException w:name="Colorful Shading Accent 3" w:semiHidden="0" w:uiPriority="71" w:unhideWhenUsed="0"/>
-    <w:lsdException w:name="Colorful List Accent 3" w:semiHidden="0" w:uiPriority="72" w:unhideWhenUsed="0"/>
-    <w:lsdException w:name="Colorful Grid Accent 3" w:semiHidden="0" w:uiPriority="73" w:unhideWhenUsed="0"/>
-    <w:lsdException w:name="Light Shading Accent 4" w:semiHidden="0" w:uiPriority="60" w:unhideWhenUsed="0"/>
-    <w:lsdException w:name="Light List Accent 4" w:semiHidden="0" w:uiPriority="61" w:unhideWhenUsed="0"/>
-    <w:lsdException w:name="Light Grid Accent 4" w:semiHidden="0" w:uiPriority="62" w:unhideWhenUsed="0"/>
-    <w:lsdException w:name="Medium Shading 1 Accent 4" w:semiHidden="0" w:uiPriority="63" w:unhideWhenUsed="0"/>
-    <w:lsdException w:name="Medium Shading 2 Accent 4" w:semiHidden="0" w:uiPriority="64" w:unhideWhenUsed="0"/>
-    <w:lsdException w:name="Medium List 1 Accent 4" w:semiHidden="0" w:uiPriority="65" w:unhideWhenUsed="0"/>
-    <w:lsdException w:name="Medium List 2 Accent 4" w:semiHidden="0" w:uiPriority="66" w:unhideWhenUsed="0"/>
-    <w:lsdException w:name="Medium Grid 1 Accent 4" w:semiHidden="0" w:uiPriority="67" w:unhideWhenUsed="0"/>
-    <w:lsdException w:name="Medium Grid 2 Accent 4" w:semiHidden="0" w:uiPriority="68" w:unhideWhenUsed="0"/>
-    <w:lsdException w:name="Medium Grid 3 Accent 4" w:semiHidden="0" w:uiPriority="69" w:unhideWhenUsed="0"/>
-    <w:lsdException w:name="Dark List Accent 4" w:semiHidden="0" w:uiPriority="70" w:unhideWhenUsed="0"/>
-    <w:lsdException w:name="Colorful Shading Accent 4" w:semiHidden="0" w:uiPriority="71" w:unhideWhenUsed="0"/>
-    <w:lsdException w:name="Colorful List Accent 4" w:semiHidden="0" w:uiPriority="72" w:unhideWhenUsed="0"/>
-    <w:lsdException w:name="Colorful Grid Accent 4" w:semiHidden="0" w:uiPriority="73" w:unhideWhenUsed="0"/>
-    <w:lsdException w:name="Light Shading Accent 5" w:semiHidden="0" w:uiPriority="60" w:unhideWhenUsed="0"/>
-    <w:lsdException w:name="Light List Accent 5" w:semiHidden="0" w:uiPriority="61" w:unhideWhenUsed="0"/>
-    <w:lsdException w:name="Light Grid Accent 5" w:semiHidden="0" w:uiPriority="62" w:unhideWhenUsed="0"/>
-    <w:lsdException w:name="Medium Shading 1 Accent 5" w:semiHidden="0" w:uiPriority="63" w:unhideWhenUsed="0"/>
-    <w:lsdException w:name="Medium Shading 2 Accent 5" w:semiHidden="0" w:uiPriority="64" w:unhideWhenUsed="0"/>
-    <w:lsdException w:name="Medium List 1 Accent 5" w:semiHidden="0" w:uiPriority="65" w:unhideWhenUsed="0"/>
-    <w:lsdException w:name="Medium List 2 Accent 5" w:semiHidden="0" w:uiPriority="66" w:unhideWhenUsed="0"/>
-    <w:lsdException w:name="Medium Grid 1 Accent 5" w:semiHidden="0" w:uiPriority="67" w:unhideWhenUsed="0"/>
-    <w:lsdException w:name="Medium Grid 2 Accent 5" w:semiHidden="0" w:uiPriority="68" w:unhideWhenUsed="0"/>
-    <w:lsdException w:name="Medium Grid 3 Accent 5" w:semiHidden="0" w:uiPriority="69" w:unhideWhenUsed="0"/>
-    <w:lsdException w:name="Dark List Accent 5" w:semiHidden="0" w:uiPriority="70" w:unhideWhenUsed="0"/>
-    <w:lsdException w:name="Colorful Shading Accent 5" w:semiHidden="0" w:uiPriority="71" w:unhideWhenUsed="0"/>
-    <w:lsdException w:name="Colorful List Accent 5" w:semiHidden="0" w:uiPriority="72" w:unhideWhenUsed="0"/>
-    <w:lsdException w:name="Colorful Grid Accent 5" w:semiHidden="0" w:uiPriority="73" w:unhideWhenUsed="0"/>
-    <w:lsdException w:name="Light Shading Accent 6" w:semiHidden="0" w:uiPriority="60" w:unhideWhenUsed="0"/>
-    <w:lsdException w:name="Light List Accent 6" w:semiHidden="0" w:uiPriority="61" w:unhideWhenUsed="0"/>
-    <w:lsdException w:name="Light Grid Accent 6" w:semiHidden="0" w:uiPriority="62" w:unhideWhenUsed="0"/>
-    <w:lsdException w:name="Medium Shading 1 Accent 6" w:semiHidden="0" w:uiPriority="63" w:unhideWhenUsed="0"/>
-    <w:lsdException w:name="Medium Shading 2 Accent 6" w:semiHidden="0" w:uiPriority="64" w:unhideWhenUsed="0"/>
-    <w:lsdException w:name="Medium List 1 Accent 6" w:semiHidden="0" w:uiPriority="65" w:unhideWhenUsed="0"/>
-    <w:lsdException w:name="Medium List 2 Accent 6" w:semiHidden="0" w:uiPriority="66" w:unhideWhenUsed="0"/>
-    <w:lsdException w:name="Medium Grid 1 Accent 6" w:semiHidden="0" w:uiPriority="67" w:unhideWhenUsed="0"/>
-    <w:lsdException w:name="Medium Grid 2 Accent 6" w:semiHidden="0" w:uiPriority="68" w:unhideWhenUsed="0"/>
-    <w:lsdException w:name="Medium Grid 3 Accent 6" w:semiHidden="0" w:uiPriority="69" w:unhideWhenUsed="0"/>
-    <w:lsdException w:name="Dark List Accent 6" w:semiHidden="0" w:uiPriority="70" w:unhideWhenUsed="0"/>
-    <w:lsdException w:name="Colorful Shading Accent 6" w:semiHidden="0" w:uiPriority="71" w:unhideWhenUsed="0"/>
-    <w:lsdException w:name="Colorful List Accent 6" w:semiHidden="0" w:uiPriority="72" w:unhideWhenUsed="0"/>
-    <w:lsdException w:name="Colorful Grid Accent 6" w:semiHidden="0" w:uiPriority="73" w:unhideWhenUsed="0"/>
-    <w:lsdException w:name="Subtle Emphasis" w:semiHidden="0" w:uiPriority="19" w:unhideWhenUsed="0" w:qFormat="1"/>
-    <w:lsdException w:name="Intense Emphasis" w:semiHidden="0" w:uiPriority="21" w:unhideWhenUsed="0" w:qFormat="1"/>
-    <w:lsdException w:name="Subtle Reference" w:semiHidden="0" w:uiPriority="31" w:unhideWhenUsed="0" w:qFormat="1"/>
-    <w:lsdException w:name="Intense Reference" w:semiHidden="0" w:uiPriority="32" w:unhideWhenUsed="0" w:qFormat="1"/>
-    <w:lsdException w:name="Book Title" w:semiHidden="0" w:uiPriority="33" w:unhideWhenUsed="0" w:qFormat="1"/>
-    <w:lsdException w:name="Bibliography" w:uiPriority="37"/>
-    <w:lsdException w:name="TOC Heading" w:uiPriority="39" w:qFormat="1"/>
-  </w:latentStyles>
-  <w:style w:type="paragraph" w:default="1" w:styleId="Normal">
-    <w:name w:val="Normal"/>
-    <w:qFormat/>
-    <w:rsid w:val="006A32DB"/>
-    <w:pPr>
-      <w:spacing w:after="160" w:line="256" w:lineRule="auto"/>
-    </w:pPr>
-    <w:rPr>
-      <w:lang w:val="en-ZA"/>
-    </w:rPr>
-  </w:style>
-  <w:style w:type="paragraph" w:styleId="Heading1">
-    <w:name w:val="heading 1"/>
-    <w:basedOn w:val="Normal"/>
-    <w:next w:val="Normal"/>
-    <w:link w:val="Heading1Char"/>
-    <w:uiPriority w:val="9"/>
-    <w:qFormat/>
-    <w:rsid w:val="006A32DB"/>
-    <w:pPr>
-      <w:keepNext/>
-      <w:keepLines/>
-      <w:spacing w:before="240" w:after="0"/>
-      <w:outlineLvl w:val="0"/>
-    </w:pPr>
-    <w:rPr>
-      <w:rFonts w:ascii="Arial" w:eastAsiaTheme="majorEastAsia" w:hAnsi="Arial" w:cstheme="majorBidi"/>
-      <w:b/>
-      <w:sz w:val="32"/>
-      <w:szCs w:val="32"/>
-    </w:rPr>
-  </w:style>
-  <w:style w:type="paragraph" w:styleId="Heading2">
-    <w:name w:val="heading 2"/>
-    <w:basedOn w:val="Normal"/>
-    <w:next w:val="Normal"/>
-    <w:link w:val="Heading2Char"/>
-    <w:uiPriority w:val="9"/>
-    <w:unhideWhenUsed/>
-    <w:qFormat/>
-    <w:rsid w:val="006A32DB"/>
-    <w:pPr>
-      <w:keepNext/>
-      <w:keepLines/>
-      <w:spacing w:before="40" w:after="0"/>
-      <w:outlineLvl w:val="1"/>
-    </w:pPr>
-    <w:rPr>
-      <w:rFonts w:ascii="Arial" w:eastAsiaTheme="majorEastAsia" w:hAnsi="Arial" w:cstheme="majorBidi"/>
-      <w:color w:val="000000" w:themeColor="text1"/>
-      <w:sz w:val="28"/>
-      <w:szCs w:val="26"/>
-    </w:rPr>
-  </w:style>
-  <w:style w:type="paragraph" w:styleId="Heading3">
-    <w:name w:val="heading 3"/>
-    <w:basedOn w:val="Normal"/>
-    <w:next w:val="Normal"/>
-    <w:link w:val="Heading3Char"/>
-    <w:uiPriority w:val="9"/>
-    <w:semiHidden/>
-    <w:unhideWhenUsed/>
-    <w:qFormat/>
-    <w:rsid w:val="004E23C4"/>
-    <w:pPr>
-      <w:keepNext/>
-      <w:keepLines/>
-      <w:spacing w:before="200" w:after="0"/>
-      <w:outlineLvl w:val="2"/>
-    </w:pPr>
-    <w:rPr>
-      <w:rFonts w:asciiTheme="majorHAnsi" w:eastAsiaTheme="majorEastAsia" w:hAnsiTheme="majorHAnsi" w:cstheme="majorBidi"/>
-      <w:b/>
-      <w:bCs/>
-      <w:color w:val="4F81BD" w:themeColor="accent1"/>
-    </w:rPr>
-  </w:style>
-  <w:style w:type="character" w:default="1" w:styleId="DefaultParagraphFont">
-    <w:name w:val="Default Paragraph Font"/>
-    <w:uiPriority w:val="1"/>
-    <w:semiHidden/>
-    <w:unhideWhenUsed/>
-  </w:style>
-  <w:style w:type="table" w:default="1" w:styleId="TableNormal">
-    <w:name w:val="Normal Table"/>
-    <w:uiPriority w:val="99"/>
-    <w:semiHidden/>
-    <w:unhideWhenUsed/>
-    <w:tblPr>
-      <w:tblInd w:w="0" w:type="dxa"/>
-      <w:tblCellMar>
-        <w:top w:w="0" w:type="dxa"/>
-        <w:left w:w="108" w:type="dxa"/>
-        <w:bottom w:w="0" w:type="dxa"/>
-        <w:right w:w="108" w:type="dxa"/>
-      </w:tblCellMar>
-    </w:tblPr>
-  </w:style>
-  <w:style w:type="numbering" w:default="1" w:styleId="NoList">
-    <w:name w:val="No List"/>
-    <w:uiPriority w:val="99"/>
-    <w:semiHidden/>
-    <w:unhideWhenUsed/>
-  </w:style>
-  <w:style w:type="character" w:customStyle="1" w:styleId="Heading1Char">
-    <w:name w:val="Heading 1 Char"/>
-    <w:basedOn w:val="DefaultParagraphFont"/>
-    <w:link w:val="Heading1"/>
-    <w:uiPriority w:val="9"/>
-    <w:rsid w:val="006A32DB"/>
-    <w:rPr>
-      <w:rFonts w:ascii="Arial" w:eastAsiaTheme="majorEastAsia" w:hAnsi="Arial" w:cstheme="majorBidi"/>
-      <w:b/>
-      <w:sz w:val="32"/>
-      <w:szCs w:val="32"/>
-      <w:lang w:val="en-ZA"/>
-    </w:rPr>
-  </w:style>
-  <w:style w:type="character" w:customStyle="1" w:styleId="Heading2Char">
-    <w:name w:val="Heading 2 Char"/>
-    <w:basedOn w:val="DefaultParagraphFont"/>
-    <w:link w:val="Heading2"/>
-    <w:uiPriority w:val="9"/>
-    <w:rsid w:val="006A32DB"/>
-    <w:rPr>
-      <w:rFonts w:ascii="Arial" w:eastAsiaTheme="majorEastAsia" w:hAnsi="Arial" w:cstheme="majorBidi"/>
-      <w:color w:val="000000" w:themeColor="text1"/>
-      <w:sz w:val="28"/>
-      <w:szCs w:val="26"/>
-      <w:lang w:val="en-ZA"/>
-    </w:rPr>
-  </w:style>
-  <w:style w:type="character" w:styleId="Strong">
-    <w:name w:val="Strong"/>
-    <w:basedOn w:val="DefaultParagraphFont"/>
-    <w:uiPriority w:val="22"/>
-    <w:qFormat/>
-    <w:rsid w:val="000A2A7D"/>
-    <w:rPr>
-      <w:b/>
-      <w:bCs/>
-    </w:rPr>
-  </w:style>
-  <w:style w:type="paragraph" w:styleId="NormalWeb">
-    <w:name w:val="Normal (Web)"/>
-    <w:basedOn w:val="Normal"/>
-    <w:uiPriority w:val="99"/>
-    <w:unhideWhenUsed/>
-    <w:rsid w:val="000A2A7D"/>
-    <w:pPr>
-      <w:spacing w:before="100" w:beforeAutospacing="1" w:after="100" w:afterAutospacing="1" w:line="240" w:lineRule="auto"/>
-    </w:pPr>
-    <w:rPr>
-      <w:rFonts w:ascii="Times New Roman" w:eastAsia="Times New Roman" w:hAnsi="Times New Roman" w:cs="Times New Roman"/>
-      <w:sz w:val="24"/>
-      <w:szCs w:val="24"/>
-      <w:lang w:val="en-US"/>
-    </w:rPr>
-  </w:style>
-  <w:style w:type="character" w:styleId="Hyperlink">
-    <w:name w:val="Hyperlink"/>
-    <w:basedOn w:val="DefaultParagraphFont"/>
-    <w:uiPriority w:val="99"/>
-    <w:semiHidden/>
-    <w:unhideWhenUsed/>
-    <w:rsid w:val="000A2A7D"/>
-    <w:rPr>
-      <w:color w:val="0000FF"/>
-      <w:u w:val="single"/>
-    </w:rPr>
-  </w:style>
-  <w:style w:type="character" w:customStyle="1" w:styleId="Heading3Char">
-    <w:name w:val="Heading 3 Char"/>
-    <w:basedOn w:val="DefaultParagraphFont"/>
-    <w:link w:val="Heading3"/>
-    <w:uiPriority w:val="9"/>
-    <w:semiHidden/>
-    <w:rsid w:val="004E23C4"/>
-    <w:rPr>
-      <w:rFonts w:asciiTheme="majorHAnsi" w:eastAsiaTheme="majorEastAsia" w:hAnsiTheme="majorHAnsi" w:cstheme="majorBidi"/>
-      <w:b/>
-      <w:bCs/>
-      <w:color w:val="4F81BD" w:themeColor="accent1"/>
-      <w:lang w:val="en-ZA"/>
-    </w:rPr>
-  </w:style>
-  <w:style w:type="paragraph" w:styleId="BalloonText">
-    <w:name w:val="Balloon Text"/>
-    <w:basedOn w:val="Normal"/>
-    <w:link w:val="BalloonTextChar"/>
-    <w:uiPriority w:val="99"/>
-    <w:semiHidden/>
-    <w:unhideWhenUsed/>
-    <w:rsid w:val="00C34AB7"/>
-    <w:pPr>
-      <w:spacing w:after="0" w:line="240" w:lineRule="auto"/>
-    </w:pPr>
-    <w:rPr>
-      <w:rFonts w:ascii="Tahoma" w:hAnsi="Tahoma" w:cs="Tahoma"/>
-      <w:sz w:val="16"/>
-      <w:szCs w:val="16"/>
-    </w:rPr>
-  </w:style>
-  <w:style w:type="character" w:customStyle="1" w:styleId="BalloonTextChar">
-    <w:name w:val="Balloon Text Char"/>
-    <w:basedOn w:val="DefaultParagraphFont"/>
-    <w:link w:val="BalloonText"/>
-    <w:uiPriority w:val="99"/>
-    <w:semiHidden/>
-    <w:rsid w:val="00C34AB7"/>
-    <w:rPr>
-      <w:rFonts w:ascii="Tahoma" w:hAnsi="Tahoma" w:cs="Tahoma"/>
-      <w:sz w:val="16"/>
-      <w:szCs w:val="16"/>
-      <w:lang w:val="en-ZA"/>
-    </w:rPr>
-  </w:style>
-  <w:style w:type="paragraph" w:styleId="Bibliography">
-    <w:name w:val="Bibliography"/>
-    <w:basedOn w:val="Normal"/>
-    <w:next w:val="Normal"/>
-    <w:uiPriority w:val="37"/>
-    <w:unhideWhenUsed/>
-    <w:rsid w:val="001539AB"/>
-  </w:style>
-  <w:style w:type="table" w:styleId="TableGrid">
-    <w:name w:val="Table Grid"/>
-    <w:basedOn w:val="TableNormal"/>
-    <w:uiPriority w:val="59"/>
-    <w:rsid w:val="00AB1A72"/>
-    <w:pPr>
-      <w:spacing w:after="0" w:line="240" w:lineRule="auto"/>
-    </w:pPr>
-    <w:tblPr>
-      <w:tblInd w:w="0" w:type="dxa"/>
-      <w:tblBorders>
-        <w:top w:val="single" w:sz="4" w:space="0" w:color="auto"/>
-        <w:left w:val="single" w:sz="4" w:space="0" w:color="auto"/>
-        <w:bottom w:val="single" w:sz="4" w:space="0" w:color="auto"/>
-        <w:right w:val="single" w:sz="4" w:space="0" w:color="auto"/>
-        <w:insideH w:val="single" w:sz="4" w:space="0" w:color="auto"/>
-        <w:insideV w:val="single" w:sz="4" w:space="0" w:color="auto"/>
-      </w:tblBorders>
-      <w:tblCellMar>
-        <w:top w:w="0" w:type="dxa"/>
-        <w:left w:w="108" w:type="dxa"/>
-        <w:bottom w:w="0" w:type="dxa"/>
-        <w:right w:w="108" w:type="dxa"/>
-      </w:tblCellMar>
     </w:tblPr>
   </w:style>
   <w:style w:type="paragraph" w:customStyle="1" w:styleId="Default">
@@ -4787,7 +4605,7 @@
 </file>
 
 <file path=customXml/item1.xml><?xml version="1.0" encoding="utf-8"?>
-<b:Sources xmlns:b="http://schemas.openxmlformats.org/officeDocument/2006/bibliography" xmlns="http://schemas.openxmlformats.org/officeDocument/2006/bibliography" SelectedStyle="\APA.XSL" StyleName="APA">
+<b:Sources xmlns:b="http://schemas.openxmlformats.org/officeDocument/2006/bibliography" xmlns="http://schemas.openxmlformats.org/officeDocument/2006/bibliography" SelectedStyle="\HarvardAnglia2008OfficeOnline.xsl" StyleName="Harvard - Anglia" Version="2008">
   <b:Source>
     <b:Tag>Rou12</b:Tag>
     <b:SourceType>InternetSite</b:SourceType>
@@ -4866,7 +4684,7 @@
 </file>
 
 <file path=customXml/itemProps1.xml><?xml version="1.0" encoding="utf-8"?>
-<ds:datastoreItem xmlns:ds="http://schemas.openxmlformats.org/officeDocument/2006/customXml" ds:itemID="{AF508FC5-56D2-47A2-A0AF-8586863B225C}">
+<ds:datastoreItem xmlns:ds="http://schemas.openxmlformats.org/officeDocument/2006/customXml" ds:itemID="{C44CB4DB-E123-41D7-BCEE-8407D88FE5D8}">
   <ds:schemaRefs>
     <ds:schemaRef ds:uri="http://schemas.openxmlformats.org/officeDocument/2006/bibliography"/>
   </ds:schemaRefs>

</xml_diff>